<commit_message>
Update final project directory
</commit_message>
<xml_diff>
--- a/FinalProject/CS6314.001-Team12-ConferenceLunchOrders.docx
+++ b/FinalProject/CS6314.001-Team12-ConferenceLunchOrders.docx
@@ -6,25 +6,33 @@
       <w:pPr>
         <w:jc w:val="center"/>
         <w:rPr>
-          <w:sz w:val="32"/>
-        </w:rPr>
-      </w:pPr>
-      <w:r>
-        <w:rPr>
-          <w:sz w:val="32"/>
+          <w:b/>
+          <w:sz w:val="40"/>
+          <w:szCs w:val="40"/>
+        </w:rPr>
+      </w:pPr>
+      <w:r>
+        <w:rPr>
+          <w:b/>
+          <w:sz w:val="40"/>
+          <w:szCs w:val="40"/>
         </w:rPr>
         <w:t>C</w:t>
       </w:r>
       <w:r>
         <w:rPr>
           <w:rFonts w:hint="eastAsia"/>
-          <w:sz w:val="32"/>
+          <w:b/>
+          <w:sz w:val="40"/>
+          <w:szCs w:val="40"/>
         </w:rPr>
         <w:t>on</w:t>
       </w:r>
       <w:r>
         <w:rPr>
-          <w:sz w:val="32"/>
+          <w:b/>
+          <w:sz w:val="40"/>
+          <w:szCs w:val="40"/>
         </w:rPr>
         <w:t>ference Lunch Orders</w:t>
       </w:r>
@@ -32,86 +40,89 @@
     <w:p>
       <w:pPr>
         <w:jc w:val="center"/>
-      </w:pPr>
-      <w:proofErr w:type="spellStart"/>
-      <w:r>
-        <w:t>Tianrou</w:t>
-      </w:r>
-      <w:proofErr w:type="spellEnd"/>
-      <w:r>
-        <w:t xml:space="preserve"> Chang</w:t>
-      </w:r>
-      <w:r>
-        <w:t xml:space="preserve"> </w:t>
-      </w:r>
-      <w:r>
-        <w:t xml:space="preserve">/ </w:t>
-      </w:r>
-      <w:r>
-        <w:t xml:space="preserve">Zheng Gao </w:t>
-      </w:r>
-    </w:p>
-    <w:p>
-      <w:pPr>
-        <w:jc w:val="center"/>
-      </w:pPr>
-    </w:p>
-    <w:p>
-      <w:pPr>
-        <w:ind w:left="360"/>
         <w:rPr>
           <w:sz w:val="28"/>
           <w:szCs w:val="28"/>
         </w:rPr>
       </w:pPr>
-      <w:r>
-        <w:rPr>
-          <w:rFonts w:hint="eastAsia"/>
+      <w:proofErr w:type="spellStart"/>
+      <w:r>
+        <w:rPr>
           <w:sz w:val="28"/>
           <w:szCs w:val="28"/>
         </w:rPr>
-        <w:t>一．</w:t>
-      </w:r>
-      <w:r>
-        <w:rPr>
-          <w:rFonts w:hint="eastAsia"/>
+        <w:t>Tianrou</w:t>
+      </w:r>
+      <w:proofErr w:type="spellEnd"/>
+      <w:r>
+        <w:rPr>
           <w:sz w:val="28"/>
           <w:szCs w:val="28"/>
         </w:rPr>
-        <w:t>P</w:t>
+        <w:t xml:space="preserve"> Chang / </w:t>
       </w:r>
       <w:r>
         <w:rPr>
           <w:sz w:val="28"/>
           <w:szCs w:val="28"/>
         </w:rPr>
+        <w:t xml:space="preserve">Zheng Gao </w:t>
+      </w:r>
+    </w:p>
+    <w:p>
+      <w:pPr>
+        <w:jc w:val="center"/>
+      </w:pPr>
+    </w:p>
+    <w:p>
+      <w:pPr>
+        <w:ind w:left="360"/>
+        <w:rPr>
+          <w:b/>
+          <w:sz w:val="28"/>
+          <w:szCs w:val="28"/>
+        </w:rPr>
+      </w:pPr>
+      <w:r>
+        <w:rPr>
+          <w:b/>
+          <w:sz w:val="28"/>
+          <w:szCs w:val="28"/>
+        </w:rPr>
+        <w:t>1</w:t>
+      </w:r>
+      <w:r>
+        <w:rPr>
+          <w:rFonts w:hint="eastAsia"/>
+          <w:b/>
+          <w:sz w:val="28"/>
+          <w:szCs w:val="28"/>
+        </w:rPr>
+        <w:t>．P</w:t>
+      </w:r>
+      <w:r>
+        <w:rPr>
+          <w:b/>
+          <w:sz w:val="28"/>
+          <w:szCs w:val="28"/>
+        </w:rPr>
         <w:t>roject Title</w:t>
       </w:r>
     </w:p>
     <w:p>
       <w:pPr>
         <w:ind w:left="360"/>
-        <w:rPr>
-          <w:sz w:val="28"/>
-        </w:rPr>
-      </w:pPr>
-      <w:r>
-        <w:rPr>
-          <w:sz w:val="28"/>
-        </w:rPr>
+      </w:pPr>
+      <w:r>
         <w:t>C</w:t>
       </w:r>
       <w:r>
         <w:rPr>
           <w:rFonts w:hint="eastAsia"/>
-          <w:sz w:val="28"/>
         </w:rPr>
         <w:t>on</w:t>
       </w:r>
       <w:r>
-        <w:rPr>
-          <w:sz w:val="28"/>
-        </w:rPr>
         <w:t>ference Lunch Orders</w:t>
       </w:r>
     </w:p>
@@ -125,205 +136,168 @@
       <w:pPr>
         <w:ind w:left="360"/>
         <w:rPr>
+          <w:b/>
           <w:sz w:val="28"/>
           <w:szCs w:val="28"/>
         </w:rPr>
       </w:pPr>
       <w:r>
         <w:rPr>
-          <w:rFonts w:hint="eastAsia"/>
+          <w:b/>
           <w:sz w:val="28"/>
           <w:szCs w:val="28"/>
         </w:rPr>
-        <w:t>二．</w:t>
-      </w:r>
-      <w:r>
-        <w:rPr>
+        <w:t>2</w:t>
+      </w:r>
+      <w:r>
+        <w:rPr>
+          <w:rFonts w:hint="eastAsia"/>
+          <w:b/>
           <w:sz w:val="28"/>
           <w:szCs w:val="28"/>
-          <w:highlight w:val="yellow"/>
-        </w:rPr>
-        <w:t>Name for the Website</w:t>
-      </w:r>
-      <w:bookmarkStart w:id="0" w:name="_GoBack"/>
-      <w:bookmarkEnd w:id="0"/>
-    </w:p>
-    <w:p>
-      <w:pPr>
-        <w:rPr>
-          <w:sz w:val="28"/>
-        </w:rPr>
-      </w:pPr>
-    </w:p>
-    <w:p>
-      <w:pPr>
-        <w:ind w:left="360"/>
-        <w:rPr>
+        </w:rPr>
+        <w:t>．</w:t>
+      </w:r>
+      <w:r>
+        <w:rPr>
+          <w:b/>
           <w:sz w:val="28"/>
           <w:szCs w:val="28"/>
         </w:rPr>
-      </w:pPr>
-      <w:r>
-        <w:rPr>
-          <w:rFonts w:hint="eastAsia"/>
+        <w:t>Name for the Website</w:t>
+      </w:r>
+    </w:p>
+    <w:p>
+      <w:pPr>
+        <w:ind w:left="360"/>
+      </w:pPr>
+      <w:r>
+        <w:t>EAT24</w:t>
+      </w:r>
+    </w:p>
+    <w:p>
+      <w:pPr>
+        <w:rPr>
           <w:sz w:val="28"/>
         </w:rPr>
-        <w:t>三 .</w:t>
-      </w:r>
-      <w:r>
-        <w:rPr>
+      </w:pPr>
+    </w:p>
+    <w:p>
+      <w:pPr>
+        <w:ind w:left="360"/>
+        <w:rPr>
+          <w:b/>
           <w:sz w:val="28"/>
           <w:szCs w:val="28"/>
         </w:rPr>
-        <w:t xml:space="preserve"> </w:t>
-      </w:r>
-      <w:r>
-        <w:rPr>
+      </w:pPr>
+      <w:proofErr w:type="gramStart"/>
+      <w:r>
+        <w:rPr>
+          <w:b/>
+          <w:sz w:val="28"/>
+        </w:rPr>
+        <w:t>3</w:t>
+      </w:r>
+      <w:r>
+        <w:rPr>
+          <w:rFonts w:hint="eastAsia"/>
+          <w:b/>
+          <w:sz w:val="28"/>
+        </w:rPr>
+        <w:t xml:space="preserve"> .</w:t>
+      </w:r>
+      <w:proofErr w:type="gramEnd"/>
+      <w:r>
+        <w:rPr>
+          <w:b/>
           <w:sz w:val="28"/>
           <w:szCs w:val="28"/>
         </w:rPr>
-        <w:t>Project Description</w:t>
+        <w:t xml:space="preserve"> Project Description</w:t>
       </w:r>
     </w:p>
     <w:p>
       <w:pPr>
         <w:ind w:left="360"/>
-        <w:rPr>
-          <w:sz w:val="28"/>
-        </w:rPr>
-      </w:pPr>
-      <w:r>
-        <w:rPr>
-          <w:sz w:val="28"/>
-        </w:rPr>
+      </w:pPr>
+      <w:r>
         <w:t xml:space="preserve">This website is for making a reservation of conference lunch. </w:t>
       </w:r>
     </w:p>
     <w:p>
       <w:pPr>
         <w:ind w:left="360"/>
-        <w:rPr>
-          <w:sz w:val="28"/>
-        </w:rPr>
-      </w:pPr>
-      <w:r>
-        <w:rPr>
-          <w:sz w:val="28"/>
-        </w:rPr>
+      </w:pPr>
+    </w:p>
+    <w:p>
+      <w:pPr>
+        <w:ind w:left="360"/>
+      </w:pPr>
+      <w:r>
         <w:t>We design 2 types of user: normal user and admin user</w:t>
       </w:r>
       <w:r>
-        <w:rPr>
-          <w:sz w:val="28"/>
-        </w:rPr>
         <w:t xml:space="preserve"> </w:t>
       </w:r>
       <w:r>
-        <w:rPr>
-          <w:sz w:val="28"/>
-        </w:rPr>
         <w:t>(Making order must be login). For normal user, they can add dishes to cart</w:t>
       </w:r>
       <w:r>
-        <w:rPr>
-          <w:sz w:val="28"/>
-        </w:rPr>
         <w:t xml:space="preserve"> and put on orders. </w:t>
       </w:r>
       <w:r>
-        <w:rPr>
-          <w:sz w:val="28"/>
-        </w:rPr>
         <w:t>T</w:t>
       </w:r>
       <w:r>
-        <w:rPr>
-          <w:sz w:val="28"/>
-        </w:rPr>
         <w:t>hey can see the order history and edit their personal information. For admin user, they can add new dish and edit dishes. For dishes which stock equal to zero, this dish will be hidden for normal user views.</w:t>
       </w:r>
     </w:p>
     <w:p>
       <w:pPr>
         <w:ind w:left="360"/>
-        <w:rPr>
-          <w:sz w:val="28"/>
-        </w:rPr>
-      </w:pPr>
-      <w:r>
-        <w:rPr>
-          <w:sz w:val="28"/>
-        </w:rPr>
+      </w:pPr>
+    </w:p>
+    <w:p>
+      <w:pPr>
+        <w:ind w:left="360"/>
+      </w:pPr>
+      <w:r>
         <w:t>Furthermore, for detail page, we can search dishes by names and descriptions</w:t>
       </w:r>
       <w:r>
-        <w:rPr>
-          <w:sz w:val="28"/>
-        </w:rPr>
+        <w:t>. Also we achieve dishes class filters for searching result</w:t>
+      </w:r>
+      <w:r>
+        <w:rPr>
+          <w:rFonts w:hint="eastAsia"/>
+        </w:rPr>
+        <w:t xml:space="preserve">. The </w:t>
+      </w:r>
+      <w:r>
+        <w:t xml:space="preserve">searching </w:t>
+      </w:r>
+      <w:r>
+        <w:rPr>
+          <w:rFonts w:hint="eastAsia"/>
+        </w:rPr>
+        <w:t>result</w:t>
+      </w:r>
+      <w:r>
+        <w:t xml:space="preserve"> show</w:t>
+      </w:r>
+      <w:r>
+        <w:t xml:space="preserve"> dynamically</w:t>
+      </w:r>
+      <w:r>
+        <w:t xml:space="preserve"> on page</w:t>
+      </w:r>
+      <w:r>
         <w:t xml:space="preserve">. </w:t>
       </w:r>
-      <w:proofErr w:type="gramStart"/>
-      <w:r>
-        <w:rPr>
-          <w:sz w:val="28"/>
-        </w:rPr>
-        <w:t>Also</w:t>
-      </w:r>
-      <w:proofErr w:type="gramEnd"/>
-      <w:r>
-        <w:rPr>
-          <w:sz w:val="28"/>
-        </w:rPr>
-        <w:t xml:space="preserve"> we achieve dishes class filters for searching result</w:t>
-      </w:r>
       <w:r>
         <w:rPr>
           <w:rFonts w:hint="eastAsia"/>
-          <w:sz w:val="28"/>
-        </w:rPr>
-        <w:t xml:space="preserve">. The </w:t>
-      </w:r>
-      <w:r>
-        <w:rPr>
-          <w:sz w:val="28"/>
-        </w:rPr>
-        <w:t xml:space="preserve">searching </w:t>
-      </w:r>
-      <w:r>
-        <w:rPr>
-          <w:rFonts w:hint="eastAsia"/>
-          <w:sz w:val="28"/>
-        </w:rPr>
-        <w:t>result</w:t>
-      </w:r>
-      <w:r>
-        <w:rPr>
-          <w:sz w:val="28"/>
-        </w:rPr>
-        <w:t xml:space="preserve"> show</w:t>
-      </w:r>
-      <w:r>
-        <w:rPr>
-          <w:sz w:val="28"/>
-        </w:rPr>
-        <w:t xml:space="preserve"> dynamically</w:t>
-      </w:r>
-      <w:r>
-        <w:rPr>
-          <w:sz w:val="28"/>
-        </w:rPr>
-        <w:t xml:space="preserve"> on page</w:t>
-      </w:r>
-      <w:r>
-        <w:rPr>
-          <w:sz w:val="28"/>
-        </w:rPr>
-        <w:t xml:space="preserve">. </w:t>
-      </w:r>
-      <w:r>
-        <w:rPr>
-          <w:rFonts w:hint="eastAsia"/>
-          <w:sz w:val="28"/>
         </w:rPr>
         <w:t xml:space="preserve"> </w:t>
       </w:r>
@@ -331,60 +305,61 @@
     <w:p>
       <w:pPr>
         <w:ind w:left="360"/>
-        <w:rPr>
-          <w:sz w:val="28"/>
-        </w:rPr>
-      </w:pPr>
-      <w:r>
-        <w:rPr>
-          <w:sz w:val="28"/>
-        </w:rPr>
+      </w:pPr>
+    </w:p>
+    <w:p>
+      <w:pPr>
+        <w:ind w:left="360"/>
+      </w:pPr>
+      <w:r>
         <w:t>All password store in database is encode with MD5 technique.</w:t>
       </w:r>
     </w:p>
     <w:p>
       <w:pPr>
         <w:ind w:left="360"/>
-        <w:rPr>
-          <w:sz w:val="28"/>
-        </w:rPr>
       </w:pPr>
     </w:p>
     <w:p>
       <w:pPr>
         <w:ind w:left="360"/>
         <w:rPr>
+          <w:b/>
           <w:sz w:val="28"/>
           <w:szCs w:val="28"/>
         </w:rPr>
       </w:pPr>
       <w:r>
         <w:rPr>
-          <w:rFonts w:hint="eastAsia"/>
+          <w:b/>
           <w:sz w:val="28"/>
           <w:szCs w:val="28"/>
         </w:rPr>
-        <w:t xml:space="preserve">四 . </w:t>
-      </w:r>
-      <w:r>
-        <w:rPr>
+        <w:t>4</w:t>
+      </w:r>
+      <w:r>
+        <w:rPr>
+          <w:rFonts w:hint="eastAsia"/>
+          <w:b/>
           <w:sz w:val="28"/>
           <w:szCs w:val="28"/>
         </w:rPr>
+        <w:t xml:space="preserve">. </w:t>
+      </w:r>
+      <w:r>
+        <w:rPr>
+          <w:b/>
+          <w:sz w:val="28"/>
+          <w:szCs w:val="28"/>
+        </w:rPr>
         <w:t>Database Design</w:t>
       </w:r>
     </w:p>
     <w:p>
       <w:pPr>
         <w:ind w:left="360"/>
-        <w:rPr>
-          <w:sz w:val="28"/>
-        </w:rPr>
-      </w:pPr>
-      <w:r>
-        <w:rPr>
-          <w:sz w:val="28"/>
-        </w:rPr>
+      </w:pPr>
+      <w:r>
         <w:t>We used MongoDB as database. In sum, we create 4 collections: Cart, Menu, Order, User.</w:t>
       </w:r>
     </w:p>
@@ -396,12 +371,12 @@
           <w:numId w:val="3"/>
         </w:numPr>
         <w:rPr>
-          <w:sz w:val="28"/>
-        </w:rPr>
-      </w:pPr>
-      <w:r>
-        <w:rPr>
-          <w:sz w:val="28"/>
+          <w:b/>
+        </w:rPr>
+      </w:pPr>
+      <w:r>
+        <w:rPr>
+          <w:b/>
         </w:rPr>
         <w:t>Cart</w:t>
       </w:r>
@@ -423,15 +398,7 @@
             <w:tcW w:w="3017" w:type="dxa"/>
           </w:tcPr>
           <w:p>
-            <w:pPr>
-              <w:rPr>
-                <w:sz w:val="28"/>
-              </w:rPr>
-            </w:pPr>
             <w:r>
-              <w:rPr>
-                <w:sz w:val="28"/>
-              </w:rPr>
               <w:t>Key</w:t>
             </w:r>
           </w:p>
@@ -441,15 +408,7 @@
             <w:tcW w:w="2984" w:type="dxa"/>
           </w:tcPr>
           <w:p>
-            <w:pPr>
-              <w:rPr>
-                <w:sz w:val="28"/>
-              </w:rPr>
-            </w:pPr>
             <w:r>
-              <w:rPr>
-                <w:sz w:val="28"/>
-              </w:rPr>
               <w:t>Type</w:t>
             </w:r>
           </w:p>
@@ -461,15 +420,7 @@
             <w:tcW w:w="3017" w:type="dxa"/>
           </w:tcPr>
           <w:p>
-            <w:pPr>
-              <w:rPr>
-                <w:sz w:val="28"/>
-              </w:rPr>
-            </w:pPr>
             <w:r>
-              <w:rPr>
-                <w:sz w:val="28"/>
-              </w:rPr>
               <w:t>_id</w:t>
             </w:r>
           </w:p>
@@ -479,16 +430,8 @@
             <w:tcW w:w="2984" w:type="dxa"/>
           </w:tcPr>
           <w:p>
-            <w:pPr>
-              <w:rPr>
-                <w:sz w:val="28"/>
-              </w:rPr>
-            </w:pPr>
             <w:proofErr w:type="spellStart"/>
             <w:r>
-              <w:rPr>
-                <w:sz w:val="28"/>
-              </w:rPr>
               <w:t>ObjectId</w:t>
             </w:r>
             <w:proofErr w:type="spellEnd"/>
@@ -501,15 +444,7 @@
             <w:tcW w:w="3017" w:type="dxa"/>
           </w:tcPr>
           <w:p>
-            <w:pPr>
-              <w:rPr>
-                <w:sz w:val="28"/>
-              </w:rPr>
-            </w:pPr>
             <w:r>
-              <w:rPr>
-                <w:sz w:val="28"/>
-              </w:rPr>
               <w:t>username</w:t>
             </w:r>
           </w:p>
@@ -519,15 +454,7 @@
             <w:tcW w:w="2984" w:type="dxa"/>
           </w:tcPr>
           <w:p>
-            <w:pPr>
-              <w:rPr>
-                <w:sz w:val="28"/>
-              </w:rPr>
-            </w:pPr>
             <w:r>
-              <w:rPr>
-                <w:sz w:val="28"/>
-              </w:rPr>
               <w:t>String</w:t>
             </w:r>
           </w:p>
@@ -539,15 +466,7 @@
             <w:tcW w:w="3017" w:type="dxa"/>
           </w:tcPr>
           <w:p>
-            <w:pPr>
-              <w:rPr>
-                <w:sz w:val="28"/>
-              </w:rPr>
-            </w:pPr>
             <w:r>
-              <w:rPr>
-                <w:sz w:val="28"/>
-              </w:rPr>
               <w:t>items</w:t>
             </w:r>
           </w:p>
@@ -557,45 +476,26 @@
             <w:tcW w:w="2984" w:type="dxa"/>
           </w:tcPr>
           <w:p>
-            <w:pPr>
-              <w:rPr>
-                <w:rFonts w:hint="eastAsia"/>
-                <w:sz w:val="28"/>
-              </w:rPr>
-            </w:pPr>
-            <w:proofErr w:type="gramStart"/>
             <w:r>
-              <w:rPr>
-                <w:sz w:val="28"/>
-              </w:rPr>
               <w:t>Object</w:t>
             </w:r>
             <w:r>
               <w:rPr>
                 <w:rFonts w:hint="eastAsia"/>
-                <w:sz w:val="28"/>
               </w:rPr>
               <w:t>(</w:t>
             </w:r>
-            <w:proofErr w:type="gramEnd"/>
             <w:r>
-              <w:rPr>
-                <w:sz w:val="28"/>
-              </w:rPr>
               <w:t xml:space="preserve">nested </w:t>
             </w:r>
             <w:proofErr w:type="spellStart"/>
             <w:r>
-              <w:rPr>
-                <w:sz w:val="28"/>
-              </w:rPr>
               <w:t>json</w:t>
             </w:r>
             <w:proofErr w:type="spellEnd"/>
             <w:r>
               <w:rPr>
                 <w:rFonts w:hint="eastAsia"/>
-                <w:sz w:val="28"/>
               </w:rPr>
               <w:t>)</w:t>
             </w:r>
@@ -606,81 +506,104 @@
     <w:p>
       <w:pPr>
         <w:ind w:left="360"/>
-        <w:rPr>
-          <w:sz w:val="28"/>
-        </w:rPr>
-      </w:pPr>
-      <w:r>
-        <w:rPr>
-          <w:sz w:val="28"/>
-        </w:rPr>
+      </w:pPr>
+      <w:r>
         <w:t>_id is generated by MongoDB;</w:t>
       </w:r>
     </w:p>
     <w:p>
       <w:pPr>
         <w:ind w:left="360"/>
-        <w:rPr>
-          <w:sz w:val="28"/>
-        </w:rPr>
-      </w:pPr>
-      <w:r>
-        <w:rPr>
-          <w:sz w:val="28"/>
-        </w:rPr>
+      </w:pPr>
+      <w:r>
         <w:t xml:space="preserve">Username is user’s identify </w:t>
       </w:r>
       <w:proofErr w:type="gramStart"/>
       <w:r>
-        <w:rPr>
-          <w:sz w:val="28"/>
-        </w:rPr>
         <w:t>attribute(</w:t>
       </w:r>
       <w:proofErr w:type="gramEnd"/>
       <w:r>
-        <w:rPr>
-          <w:sz w:val="28"/>
-        </w:rPr>
         <w:t>The username is a unique attribute);</w:t>
       </w:r>
     </w:p>
     <w:p>
       <w:pPr>
         <w:ind w:left="360"/>
-        <w:rPr>
-          <w:sz w:val="28"/>
-        </w:rPr>
-      </w:pPr>
-      <w:r>
-        <w:rPr>
-          <w:sz w:val="28"/>
-        </w:rPr>
+      </w:pPr>
+      <w:r>
         <w:t xml:space="preserve">Items is a </w:t>
       </w:r>
       <w:proofErr w:type="spellStart"/>
       <w:r>
-        <w:rPr>
-          <w:sz w:val="28"/>
-        </w:rPr>
         <w:t>json</w:t>
       </w:r>
       <w:proofErr w:type="spellEnd"/>
       <w:r>
-        <w:rPr>
-          <w:sz w:val="28"/>
-        </w:rPr>
         <w:t xml:space="preserve"> structure object, it</w:t>
       </w:r>
       <w:r>
-        <w:rPr>
-          <w:sz w:val="28"/>
-        </w:rPr>
         <w:t>’s nested with dishes which this user added to cart. Besides the basic information with this dish, its quantity also be contained.</w:t>
       </w:r>
     </w:p>
     <w:p>
       <w:pPr>
+        <w:ind w:left="360"/>
+        <w:rPr>
+          <w:rFonts w:eastAsiaTheme="minorEastAsia"/>
+        </w:rPr>
+      </w:pPr>
+    </w:p>
+    <w:p>
+      <w:pPr>
+        <w:ind w:left="360"/>
+        <w:rPr>
+          <w:rFonts w:eastAsiaTheme="minorEastAsia"/>
+        </w:rPr>
+      </w:pPr>
+      <w:r>
+        <w:rPr>
+          <w:noProof/>
+        </w:rPr>
+        <w:drawing>
+          <wp:inline distT="0" distB="0" distL="0" distR="0" wp14:anchorId="6CD43079" wp14:editId="0469DE3A">
+            <wp:extent cx="3340467" cy="1480372"/>
+            <wp:effectExtent l="0" t="0" r="0" b="5715"/>
+            <wp:docPr id="1" name="图片 1"/>
+            <wp:cNvGraphicFramePr>
+              <a:graphicFrameLocks xmlns:a="http://schemas.openxmlformats.org/drawingml/2006/main" noChangeAspect="1"/>
+            </wp:cNvGraphicFramePr>
+            <a:graphic xmlns:a="http://schemas.openxmlformats.org/drawingml/2006/main">
+              <a:graphicData uri="http://schemas.openxmlformats.org/drawingml/2006/picture">
+                <pic:pic xmlns:pic="http://schemas.openxmlformats.org/drawingml/2006/picture">
+                  <pic:nvPicPr>
+                    <pic:cNvPr id="1" name=""/>
+                    <pic:cNvPicPr/>
+                  </pic:nvPicPr>
+                  <pic:blipFill>
+                    <a:blip r:embed="rId5"/>
+                    <a:stretch>
+                      <a:fillRect/>
+                    </a:stretch>
+                  </pic:blipFill>
+                  <pic:spPr>
+                    <a:xfrm>
+                      <a:off x="0" y="0"/>
+                      <a:ext cx="3369040" cy="1493035"/>
+                    </a:xfrm>
+                    <a:prstGeom prst="rect">
+                      <a:avLst/>
+                    </a:prstGeom>
+                  </pic:spPr>
+                </pic:pic>
+              </a:graphicData>
+            </a:graphic>
+          </wp:inline>
+        </w:drawing>
+      </w:r>
+    </w:p>
+    <w:p>
+      <w:pPr>
         <w:autoSpaceDE w:val="0"/>
         <w:autoSpaceDN w:val="0"/>
         <w:adjustRightInd w:val="0"/>
@@ -716,6 +639,7 @@
           <w:color w:val="353535"/>
           <w:sz w:val="22"/>
         </w:rPr>
+        <w:lastRenderedPageBreak/>
         <w:t xml:space="preserve">    "_id</w:t>
       </w:r>
       <w:proofErr w:type="gramStart"/>
@@ -1056,7 +980,6 @@
           <w:color w:val="353535"/>
           <w:sz w:val="22"/>
         </w:rPr>
-        <w:lastRenderedPageBreak/>
         <w:t xml:space="preserve">            "price</w:t>
       </w:r>
       <w:proofErr w:type="gramStart"/>
@@ -1275,16 +1198,10 @@
           <w:color w:val="353535"/>
           <w:sz w:val="22"/>
         </w:rPr>
-        <w:t xml:space="preserve">    </w:t>
-      </w:r>
-      <w:r>
-        <w:rPr>
-          <w:rFonts w:ascii="AppleSystemUIFont" w:hAnsi="AppleSystemUIFont" w:cs="AppleSystemUIFont"/>
-          <w:color w:val="353535"/>
-          <w:sz w:val="22"/>
-        </w:rPr>
-        <w:t xml:space="preserve">      </w:t>
-      </w:r>
+        <w:t xml:space="preserve">          }</w:t>
+      </w:r>
+    </w:p>
+    <w:p>
       <w:r>
         <w:rPr>
           <w:rFonts w:ascii="AppleSystemUIFont" w:hAnsi="AppleSystemUIFont" w:cs="AppleSystemUIFont"/>
@@ -1295,21 +1212,18 @@
       </w:r>
     </w:p>
     <w:p>
-      <w:r>
-        <w:rPr>
-          <w:rFonts w:ascii="AppleSystemUIFont" w:hAnsi="AppleSystemUIFont" w:cs="AppleSystemUIFont"/>
-          <w:color w:val="353535"/>
-          <w:sz w:val="22"/>
-        </w:rPr>
-        <w:t>}</w:t>
-      </w:r>
-    </w:p>
-    <w:p>
       <w:pPr>
         <w:ind w:left="360"/>
         <w:rPr>
-          <w:rFonts w:hint="eastAsia"/>
-          <w:sz w:val="28"/>
+          <w:rFonts w:eastAsiaTheme="minorEastAsia"/>
+        </w:rPr>
+      </w:pPr>
+    </w:p>
+    <w:p>
+      <w:pPr>
+        <w:ind w:left="360"/>
+        <w:rPr>
+          <w:rFonts w:eastAsiaTheme="minorEastAsia"/>
         </w:rPr>
       </w:pPr>
     </w:p>
@@ -1321,12 +1235,12 @@
           <w:numId w:val="3"/>
         </w:numPr>
         <w:rPr>
-          <w:sz w:val="28"/>
-        </w:rPr>
-      </w:pPr>
-      <w:r>
-        <w:rPr>
-          <w:sz w:val="28"/>
+          <w:rFonts w:ascii="Times New Roman" w:hAnsi="Times New Roman" w:cs="Times New Roman"/>
+        </w:rPr>
+      </w:pPr>
+      <w:r>
+        <w:rPr>
+          <w:rFonts w:ascii="Times New Roman" w:hAnsi="Times New Roman" w:cs="Times New Roman"/>
         </w:rPr>
         <w:t>Menu</w:t>
       </w:r>
@@ -1339,8 +1253,8 @@
         <w:tblLook w:val="04A0" w:firstRow="1" w:lastRow="0" w:firstColumn="1" w:lastColumn="0" w:noHBand="0" w:noVBand="1"/>
       </w:tblPr>
       <w:tblGrid>
-        <w:gridCol w:w="4502"/>
-        <w:gridCol w:w="4488"/>
+        <w:gridCol w:w="4501"/>
+        <w:gridCol w:w="4489"/>
       </w:tblGrid>
       <w:tr>
         <w:tc>
@@ -1348,15 +1262,7 @@
             <w:tcW w:w="4675" w:type="dxa"/>
           </w:tcPr>
           <w:p>
-            <w:pPr>
-              <w:rPr>
-                <w:sz w:val="28"/>
-              </w:rPr>
-            </w:pPr>
             <w:r>
-              <w:rPr>
-                <w:sz w:val="28"/>
-              </w:rPr>
               <w:t>Key</w:t>
             </w:r>
           </w:p>
@@ -1366,15 +1272,7 @@
             <w:tcW w:w="4675" w:type="dxa"/>
           </w:tcPr>
           <w:p>
-            <w:pPr>
-              <w:rPr>
-                <w:sz w:val="28"/>
-              </w:rPr>
-            </w:pPr>
             <w:r>
-              <w:rPr>
-                <w:sz w:val="28"/>
-              </w:rPr>
               <w:t>Value</w:t>
             </w:r>
           </w:p>
@@ -1386,15 +1284,7 @@
             <w:tcW w:w="4675" w:type="dxa"/>
           </w:tcPr>
           <w:p>
-            <w:pPr>
-              <w:rPr>
-                <w:sz w:val="28"/>
-              </w:rPr>
-            </w:pPr>
             <w:r>
-              <w:rPr>
-                <w:sz w:val="28"/>
-              </w:rPr>
               <w:t>_id</w:t>
             </w:r>
           </w:p>
@@ -1404,16 +1294,8 @@
             <w:tcW w:w="4675" w:type="dxa"/>
           </w:tcPr>
           <w:p>
-            <w:pPr>
-              <w:rPr>
-                <w:sz w:val="28"/>
-              </w:rPr>
-            </w:pPr>
             <w:proofErr w:type="spellStart"/>
             <w:r>
-              <w:rPr>
-                <w:sz w:val="28"/>
-              </w:rPr>
               <w:t>ObjectId</w:t>
             </w:r>
             <w:proofErr w:type="spellEnd"/>
@@ -1426,15 +1308,7 @@
             <w:tcW w:w="4675" w:type="dxa"/>
           </w:tcPr>
           <w:p>
-            <w:pPr>
-              <w:rPr>
-                <w:sz w:val="28"/>
-              </w:rPr>
-            </w:pPr>
             <w:r>
-              <w:rPr>
-                <w:sz w:val="28"/>
-              </w:rPr>
               <w:t>Name</w:t>
             </w:r>
           </w:p>
@@ -1444,15 +1318,7 @@
             <w:tcW w:w="4675" w:type="dxa"/>
           </w:tcPr>
           <w:p>
-            <w:pPr>
-              <w:rPr>
-                <w:sz w:val="28"/>
-              </w:rPr>
-            </w:pPr>
             <w:r>
-              <w:rPr>
-                <w:sz w:val="28"/>
-              </w:rPr>
               <w:t>String</w:t>
             </w:r>
           </w:p>
@@ -1464,15 +1330,7 @@
             <w:tcW w:w="4675" w:type="dxa"/>
           </w:tcPr>
           <w:p>
-            <w:pPr>
-              <w:rPr>
-                <w:sz w:val="28"/>
-              </w:rPr>
-            </w:pPr>
             <w:r>
-              <w:rPr>
-                <w:sz w:val="28"/>
-              </w:rPr>
               <w:t>Class</w:t>
             </w:r>
           </w:p>
@@ -1482,15 +1340,7 @@
             <w:tcW w:w="4675" w:type="dxa"/>
           </w:tcPr>
           <w:p>
-            <w:pPr>
-              <w:rPr>
-                <w:sz w:val="28"/>
-              </w:rPr>
-            </w:pPr>
             <w:r>
-              <w:rPr>
-                <w:sz w:val="28"/>
-              </w:rPr>
               <w:t>String</w:t>
             </w:r>
           </w:p>
@@ -1502,15 +1352,7 @@
             <w:tcW w:w="4675" w:type="dxa"/>
           </w:tcPr>
           <w:p>
-            <w:pPr>
-              <w:rPr>
-                <w:sz w:val="28"/>
-              </w:rPr>
-            </w:pPr>
             <w:r>
-              <w:rPr>
-                <w:sz w:val="28"/>
-              </w:rPr>
               <w:t>Picture</w:t>
             </w:r>
           </w:p>
@@ -1520,15 +1362,7 @@
             <w:tcW w:w="4675" w:type="dxa"/>
           </w:tcPr>
           <w:p>
-            <w:pPr>
-              <w:rPr>
-                <w:sz w:val="28"/>
-              </w:rPr>
-            </w:pPr>
             <w:r>
-              <w:rPr>
-                <w:sz w:val="28"/>
-              </w:rPr>
               <w:t>String</w:t>
             </w:r>
           </w:p>
@@ -1540,15 +1374,7 @@
             <w:tcW w:w="4675" w:type="dxa"/>
           </w:tcPr>
           <w:p>
-            <w:pPr>
-              <w:rPr>
-                <w:sz w:val="28"/>
-              </w:rPr>
-            </w:pPr>
             <w:r>
-              <w:rPr>
-                <w:sz w:val="28"/>
-              </w:rPr>
               <w:t>Price</w:t>
             </w:r>
           </w:p>
@@ -1558,15 +1384,7 @@
             <w:tcW w:w="4675" w:type="dxa"/>
           </w:tcPr>
           <w:p>
-            <w:pPr>
-              <w:rPr>
-                <w:sz w:val="28"/>
-              </w:rPr>
-            </w:pPr>
             <w:r>
-              <w:rPr>
-                <w:sz w:val="28"/>
-              </w:rPr>
               <w:t>Int32</w:t>
             </w:r>
           </w:p>
@@ -1578,15 +1396,7 @@
             <w:tcW w:w="4675" w:type="dxa"/>
           </w:tcPr>
           <w:p>
-            <w:pPr>
-              <w:rPr>
-                <w:sz w:val="28"/>
-              </w:rPr>
-            </w:pPr>
             <w:r>
-              <w:rPr>
-                <w:sz w:val="28"/>
-              </w:rPr>
               <w:t>Stock</w:t>
             </w:r>
           </w:p>
@@ -1596,15 +1406,7 @@
             <w:tcW w:w="4675" w:type="dxa"/>
           </w:tcPr>
           <w:p>
-            <w:pPr>
-              <w:rPr>
-                <w:sz w:val="28"/>
-              </w:rPr>
-            </w:pPr>
             <w:r>
-              <w:rPr>
-                <w:sz w:val="28"/>
-              </w:rPr>
               <w:t>Int32</w:t>
             </w:r>
           </w:p>
@@ -1616,15 +1418,7 @@
             <w:tcW w:w="4675" w:type="dxa"/>
           </w:tcPr>
           <w:p>
-            <w:pPr>
-              <w:rPr>
-                <w:sz w:val="28"/>
-              </w:rPr>
-            </w:pPr>
             <w:r>
-              <w:rPr>
-                <w:sz w:val="28"/>
-              </w:rPr>
               <w:t>description</w:t>
             </w:r>
           </w:p>
@@ -1634,15 +1428,7 @@
             <w:tcW w:w="4675" w:type="dxa"/>
           </w:tcPr>
           <w:p>
-            <w:pPr>
-              <w:rPr>
-                <w:sz w:val="28"/>
-              </w:rPr>
-            </w:pPr>
             <w:r>
-              <w:rPr>
-                <w:sz w:val="28"/>
-              </w:rPr>
               <w:t>String</w:t>
             </w:r>
           </w:p>
@@ -1652,19 +1438,63 @@
     <w:p>
       <w:pPr>
         <w:ind w:left="360"/>
-        <w:rPr>
-          <w:sz w:val="28"/>
-        </w:rPr>
-      </w:pPr>
-      <w:r>
-        <w:rPr>
-          <w:sz w:val="28"/>
-        </w:rPr>
+      </w:pPr>
+      <w:r>
         <w:t>This collection is dishes records.</w:t>
       </w:r>
     </w:p>
     <w:p>
       <w:pPr>
+        <w:ind w:left="360"/>
+      </w:pPr>
+    </w:p>
+    <w:p>
+      <w:pPr>
+        <w:ind w:left="360"/>
+      </w:pPr>
+      <w:r>
+        <w:rPr>
+          <w:noProof/>
+        </w:rPr>
+        <w:drawing>
+          <wp:inline distT="0" distB="0" distL="0" distR="0" wp14:anchorId="5C0C87C6" wp14:editId="0F0D3518">
+            <wp:extent cx="3846435" cy="1993900"/>
+            <wp:effectExtent l="0" t="0" r="1905" b="6350"/>
+            <wp:docPr id="2" name="图片 2"/>
+            <wp:cNvGraphicFramePr>
+              <a:graphicFrameLocks xmlns:a="http://schemas.openxmlformats.org/drawingml/2006/main" noChangeAspect="1"/>
+            </wp:cNvGraphicFramePr>
+            <a:graphic xmlns:a="http://schemas.openxmlformats.org/drawingml/2006/main">
+              <a:graphicData uri="http://schemas.openxmlformats.org/drawingml/2006/picture">
+                <pic:pic xmlns:pic="http://schemas.openxmlformats.org/drawingml/2006/picture">
+                  <pic:nvPicPr>
+                    <pic:cNvPr id="1" name=""/>
+                    <pic:cNvPicPr/>
+                  </pic:nvPicPr>
+                  <pic:blipFill>
+                    <a:blip r:embed="rId6"/>
+                    <a:stretch>
+                      <a:fillRect/>
+                    </a:stretch>
+                  </pic:blipFill>
+                  <pic:spPr>
+                    <a:xfrm>
+                      <a:off x="0" y="0"/>
+                      <a:ext cx="3854565" cy="1998114"/>
+                    </a:xfrm>
+                    <a:prstGeom prst="rect">
+                      <a:avLst/>
+                    </a:prstGeom>
+                  </pic:spPr>
+                </pic:pic>
+              </a:graphicData>
+            </a:graphic>
+          </wp:inline>
+        </w:drawing>
+      </w:r>
+    </w:p>
+    <w:p>
+      <w:pPr>
         <w:autoSpaceDE w:val="0"/>
         <w:autoSpaceDN w:val="0"/>
         <w:adjustRightInd w:val="0"/>
@@ -1870,6 +1700,7 @@
           <w:color w:val="353535"/>
           <w:sz w:val="22"/>
         </w:rPr>
+        <w:lastRenderedPageBreak/>
         <w:t xml:space="preserve">    "price</w:t>
       </w:r>
       <w:proofErr w:type="gramStart"/>
@@ -2022,6 +1853,16 @@
         </w:rPr>
         <w:t>}</w:t>
       </w:r>
+    </w:p>
+    <w:p>
+      <w:pPr>
+        <w:ind w:left="360"/>
+      </w:pPr>
+    </w:p>
+    <w:p>
+      <w:pPr>
+        <w:ind w:left="360"/>
+      </w:pPr>
     </w:p>
     <w:p>
       <w:pPr>
@@ -2031,12 +1872,12 @@
           <w:numId w:val="3"/>
         </w:numPr>
         <w:rPr>
-          <w:sz w:val="28"/>
-        </w:rPr>
-      </w:pPr>
-      <w:r>
-        <w:rPr>
-          <w:sz w:val="28"/>
+          <w:rFonts w:ascii="Times New Roman" w:hAnsi="Times New Roman" w:cs="Times New Roman"/>
+        </w:rPr>
+      </w:pPr>
+      <w:r>
+        <w:rPr>
+          <w:rFonts w:ascii="Times New Roman" w:hAnsi="Times New Roman" w:cs="Times New Roman"/>
         </w:rPr>
         <w:t>Order</w:t>
       </w:r>
@@ -2049,8 +1890,8 @@
         <w:tblLook w:val="04A0" w:firstRow="1" w:lastRow="0" w:firstColumn="1" w:lastColumn="0" w:noHBand="0" w:noVBand="1"/>
       </w:tblPr>
       <w:tblGrid>
-        <w:gridCol w:w="4499"/>
-        <w:gridCol w:w="4491"/>
+        <w:gridCol w:w="4498"/>
+        <w:gridCol w:w="4492"/>
       </w:tblGrid>
       <w:tr>
         <w:tc>
@@ -2058,23 +1899,8 @@
             <w:tcW w:w="4675" w:type="dxa"/>
           </w:tcPr>
           <w:p>
-            <w:pPr>
-              <w:rPr>
-                <w:sz w:val="28"/>
-              </w:rPr>
-            </w:pPr>
             <w:r>
-              <w:rPr>
-                <w:sz w:val="28"/>
-              </w:rPr>
-              <w:t>K</w:t>
-            </w:r>
-            <w:r>
-              <w:rPr>
-                <w:rFonts w:hint="eastAsia"/>
-                <w:sz w:val="28"/>
-              </w:rPr>
-              <w:t>ey</w:t>
+              <w:t>Key</w:t>
             </w:r>
           </w:p>
         </w:tc>
@@ -2083,15 +1909,7 @@
             <w:tcW w:w="4675" w:type="dxa"/>
           </w:tcPr>
           <w:p>
-            <w:pPr>
-              <w:rPr>
-                <w:sz w:val="28"/>
-              </w:rPr>
-            </w:pPr>
             <w:r>
-              <w:rPr>
-                <w:sz w:val="28"/>
-              </w:rPr>
               <w:t>Value</w:t>
             </w:r>
           </w:p>
@@ -2103,15 +1921,7 @@
             <w:tcW w:w="4675" w:type="dxa"/>
           </w:tcPr>
           <w:p>
-            <w:pPr>
-              <w:rPr>
-                <w:sz w:val="28"/>
-              </w:rPr>
-            </w:pPr>
             <w:r>
-              <w:rPr>
-                <w:sz w:val="28"/>
-              </w:rPr>
               <w:t>_id</w:t>
             </w:r>
           </w:p>
@@ -2121,16 +1931,8 @@
             <w:tcW w:w="4675" w:type="dxa"/>
           </w:tcPr>
           <w:p>
-            <w:pPr>
-              <w:rPr>
-                <w:sz w:val="28"/>
-              </w:rPr>
-            </w:pPr>
             <w:proofErr w:type="spellStart"/>
             <w:r>
-              <w:rPr>
-                <w:sz w:val="28"/>
-              </w:rPr>
               <w:t>ObjectId</w:t>
             </w:r>
             <w:proofErr w:type="spellEnd"/>
@@ -2143,15 +1945,7 @@
             <w:tcW w:w="4675" w:type="dxa"/>
           </w:tcPr>
           <w:p>
-            <w:pPr>
-              <w:rPr>
-                <w:sz w:val="28"/>
-              </w:rPr>
-            </w:pPr>
             <w:r>
-              <w:rPr>
-                <w:sz w:val="28"/>
-              </w:rPr>
               <w:t>Username</w:t>
             </w:r>
           </w:p>
@@ -2161,15 +1955,7 @@
             <w:tcW w:w="4675" w:type="dxa"/>
           </w:tcPr>
           <w:p>
-            <w:pPr>
-              <w:rPr>
-                <w:sz w:val="28"/>
-              </w:rPr>
-            </w:pPr>
             <w:r>
-              <w:rPr>
-                <w:sz w:val="28"/>
-              </w:rPr>
               <w:t>String</w:t>
             </w:r>
           </w:p>
@@ -2181,15 +1967,7 @@
             <w:tcW w:w="4675" w:type="dxa"/>
           </w:tcPr>
           <w:p>
-            <w:pPr>
-              <w:rPr>
-                <w:sz w:val="28"/>
-              </w:rPr>
-            </w:pPr>
             <w:r>
-              <w:rPr>
-                <w:sz w:val="28"/>
-              </w:rPr>
               <w:t>orders</w:t>
             </w:r>
           </w:p>
@@ -2199,15 +1977,7 @@
             <w:tcW w:w="4675" w:type="dxa"/>
           </w:tcPr>
           <w:p>
-            <w:pPr>
-              <w:rPr>
-                <w:sz w:val="28"/>
-              </w:rPr>
-            </w:pPr>
             <w:r>
-              <w:rPr>
-                <w:sz w:val="28"/>
-              </w:rPr>
               <w:t>Array</w:t>
             </w:r>
           </w:p>
@@ -2218,64 +1988,85 @@
       <w:pPr>
         <w:ind w:left="360"/>
         <w:rPr>
-          <w:sz w:val="28"/>
-        </w:rPr>
-      </w:pPr>
-      <w:r>
-        <w:rPr>
-          <w:sz w:val="28"/>
-        </w:rPr>
-        <w:t>I</w:t>
-      </w:r>
-      <w:r>
-        <w:rPr>
-          <w:rFonts w:hint="eastAsia"/>
-          <w:sz w:val="28"/>
-        </w:rPr>
-        <w:t>n</w:t>
-      </w:r>
-      <w:r>
-        <w:rPr>
-          <w:sz w:val="28"/>
-        </w:rPr>
-        <w:t xml:space="preserve"> orders array, each element is a </w:t>
+          <w:rFonts w:eastAsiaTheme="minorEastAsia"/>
+        </w:rPr>
+      </w:pPr>
+      <w:r>
+        <w:t xml:space="preserve">In orders array, each element is a </w:t>
       </w:r>
       <w:proofErr w:type="spellStart"/>
       <w:r>
-        <w:rPr>
-          <w:sz w:val="28"/>
-        </w:rPr>
         <w:t>json</w:t>
       </w:r>
       <w:proofErr w:type="spellEnd"/>
       <w:r>
-        <w:rPr>
-          <w:sz w:val="28"/>
-        </w:rPr>
         <w:t xml:space="preserve"> object containing the basic information of dishes </w:t>
       </w:r>
       <w:r>
-        <w:rPr>
-          <w:rFonts w:hint="eastAsia"/>
-          <w:sz w:val="28"/>
-        </w:rPr>
-        <w:t>in</w:t>
-      </w:r>
-      <w:r>
-        <w:rPr>
-          <w:sz w:val="28"/>
-        </w:rPr>
-        <w:t xml:space="preserve"> one order, also store this order’s total price and time.</w:t>
-      </w:r>
-      <w:r>
-        <w:rPr>
-          <w:sz w:val="28"/>
-        </w:rPr>
+        <w:t>in one order, also store this order’s total price and time.</w:t>
+      </w:r>
+      <w:r>
         <w:t xml:space="preserve"> </w:t>
       </w:r>
     </w:p>
     <w:p>
       <w:pPr>
+        <w:ind w:left="360"/>
+        <w:rPr>
+          <w:rFonts w:eastAsiaTheme="minorEastAsia"/>
+        </w:rPr>
+      </w:pPr>
+    </w:p>
+    <w:p>
+      <w:pPr>
+        <w:ind w:left="360"/>
+        <w:rPr>
+          <w:rFonts w:eastAsiaTheme="minorEastAsia"/>
+        </w:rPr>
+      </w:pPr>
+      <w:r>
+        <w:rPr>
+          <w:noProof/>
+        </w:rPr>
+        <w:drawing>
+          <wp:inline distT="0" distB="0" distL="0" distR="0" wp14:anchorId="2A9B3144" wp14:editId="6DF71698">
+            <wp:extent cx="4038600" cy="2318312"/>
+            <wp:effectExtent l="0" t="0" r="0" b="6350"/>
+            <wp:docPr id="3" name="图片 3"/>
+            <wp:cNvGraphicFramePr>
+              <a:graphicFrameLocks xmlns:a="http://schemas.openxmlformats.org/drawingml/2006/main" noChangeAspect="1"/>
+            </wp:cNvGraphicFramePr>
+            <a:graphic xmlns:a="http://schemas.openxmlformats.org/drawingml/2006/main">
+              <a:graphicData uri="http://schemas.openxmlformats.org/drawingml/2006/picture">
+                <pic:pic xmlns:pic="http://schemas.openxmlformats.org/drawingml/2006/picture">
+                  <pic:nvPicPr>
+                    <pic:cNvPr id="1" name=""/>
+                    <pic:cNvPicPr/>
+                  </pic:nvPicPr>
+                  <pic:blipFill>
+                    <a:blip r:embed="rId7"/>
+                    <a:stretch>
+                      <a:fillRect/>
+                    </a:stretch>
+                  </pic:blipFill>
+                  <pic:spPr>
+                    <a:xfrm>
+                      <a:off x="0" y="0"/>
+                      <a:ext cx="4058543" cy="2329760"/>
+                    </a:xfrm>
+                    <a:prstGeom prst="rect">
+                      <a:avLst/>
+                    </a:prstGeom>
+                  </pic:spPr>
+                </pic:pic>
+              </a:graphicData>
+            </a:graphic>
+          </wp:inline>
+        </w:drawing>
+      </w:r>
+    </w:p>
+    <w:p>
+      <w:pPr>
         <w:autoSpaceDE w:val="0"/>
         <w:autoSpaceDN w:val="0"/>
         <w:adjustRightInd w:val="0"/>
@@ -2501,7 +2292,6 @@
           <w:color w:val="353535"/>
           <w:sz w:val="22"/>
         </w:rPr>
-        <w:lastRenderedPageBreak/>
         <w:t xml:space="preserve">                "5ad0246c8c8d5e3b9afe4fbd</w:t>
       </w:r>
       <w:proofErr w:type="gramStart"/>
@@ -2928,6 +2718,7 @@
           <w:color w:val="353535"/>
           <w:sz w:val="22"/>
         </w:rPr>
+        <w:lastRenderedPageBreak/>
         <w:t xml:space="preserve">            }</w:t>
       </w:r>
     </w:p>
@@ -3079,13 +2870,25 @@
     </w:p>
     <w:p>
       <w:pPr>
-        <w:autoSpaceDE w:val="0"/>
-        <w:autoSpaceDN w:val="0"/>
-        <w:adjustRightInd w:val="0"/>
-        <w:rPr>
-          <w:rFonts w:ascii="AppleSystemUIFont" w:hAnsi="AppleSystemUIFont" w:cs="AppleSystemUIFont"/>
-          <w:color w:val="353535"/>
-          <w:sz w:val="22"/>
+        <w:ind w:left="360"/>
+        <w:rPr>
+          <w:rFonts w:eastAsiaTheme="minorEastAsia"/>
+        </w:rPr>
+      </w:pPr>
+    </w:p>
+    <w:p>
+      <w:pPr>
+        <w:ind w:left="360"/>
+        <w:rPr>
+          <w:rFonts w:eastAsiaTheme="minorEastAsia"/>
+        </w:rPr>
+      </w:pPr>
+    </w:p>
+    <w:p>
+      <w:pPr>
+        <w:ind w:left="360"/>
+        <w:rPr>
+          <w:rFonts w:eastAsiaTheme="minorEastAsia"/>
         </w:rPr>
       </w:pPr>
     </w:p>
@@ -3097,12 +2900,12 @@
           <w:numId w:val="3"/>
         </w:numPr>
         <w:rPr>
-          <w:sz w:val="28"/>
-        </w:rPr>
-      </w:pPr>
-      <w:r>
-        <w:rPr>
-          <w:sz w:val="28"/>
+          <w:rFonts w:ascii="Times New Roman" w:hAnsi="Times New Roman" w:cs="Times New Roman"/>
+        </w:rPr>
+      </w:pPr>
+      <w:r>
+        <w:rPr>
+          <w:rFonts w:ascii="Times New Roman" w:hAnsi="Times New Roman" w:cs="Times New Roman"/>
         </w:rPr>
         <w:t>User</w:t>
       </w:r>
@@ -3115,8 +2918,8 @@
         <w:tblLook w:val="04A0" w:firstRow="1" w:lastRow="0" w:firstColumn="1" w:lastColumn="0" w:noHBand="0" w:noVBand="1"/>
       </w:tblPr>
       <w:tblGrid>
-        <w:gridCol w:w="4530"/>
-        <w:gridCol w:w="4460"/>
+        <w:gridCol w:w="4523"/>
+        <w:gridCol w:w="4467"/>
       </w:tblGrid>
       <w:tr>
         <w:tc>
@@ -3124,24 +2927,8 @@
             <w:tcW w:w="4675" w:type="dxa"/>
           </w:tcPr>
           <w:p>
-            <w:pPr>
-              <w:rPr>
-                <w:rFonts w:hint="eastAsia"/>
-                <w:sz w:val="28"/>
-              </w:rPr>
-            </w:pPr>
             <w:r>
-              <w:rPr>
-                <w:sz w:val="28"/>
-              </w:rPr>
-              <w:t>K</w:t>
-            </w:r>
-            <w:r>
-              <w:rPr>
-                <w:rFonts w:hint="eastAsia"/>
-                <w:sz w:val="28"/>
-              </w:rPr>
-              <w:t>ey</w:t>
+              <w:t>Key</w:t>
             </w:r>
           </w:p>
         </w:tc>
@@ -3150,16 +2937,7 @@
             <w:tcW w:w="4675" w:type="dxa"/>
           </w:tcPr>
           <w:p>
-            <w:pPr>
-              <w:rPr>
-                <w:rFonts w:hint="eastAsia"/>
-                <w:sz w:val="28"/>
-              </w:rPr>
-            </w:pPr>
             <w:r>
-              <w:rPr>
-                <w:sz w:val="28"/>
-              </w:rPr>
               <w:t>Value</w:t>
             </w:r>
           </w:p>
@@ -3171,17 +2949,7 @@
             <w:tcW w:w="4675" w:type="dxa"/>
           </w:tcPr>
           <w:p>
-            <w:pPr>
-              <w:rPr>
-                <w:rFonts w:hint="eastAsia"/>
-                <w:sz w:val="28"/>
-              </w:rPr>
-            </w:pPr>
             <w:r>
-              <w:rPr>
-                <w:rFonts w:hint="eastAsia"/>
-                <w:sz w:val="28"/>
-              </w:rPr>
               <w:t>_id</w:t>
             </w:r>
           </w:p>
@@ -3191,17 +2959,8 @@
             <w:tcW w:w="4675" w:type="dxa"/>
           </w:tcPr>
           <w:p>
-            <w:pPr>
-              <w:rPr>
-                <w:rFonts w:hint="eastAsia"/>
-                <w:sz w:val="28"/>
-              </w:rPr>
-            </w:pPr>
             <w:proofErr w:type="spellStart"/>
             <w:r>
-              <w:rPr>
-                <w:sz w:val="28"/>
-              </w:rPr>
               <w:t>ObjectId</w:t>
             </w:r>
             <w:proofErr w:type="spellEnd"/>
@@ -3214,16 +2973,7 @@
             <w:tcW w:w="4675" w:type="dxa"/>
           </w:tcPr>
           <w:p>
-            <w:pPr>
-              <w:rPr>
-                <w:rFonts w:hint="eastAsia"/>
-                <w:sz w:val="28"/>
-              </w:rPr>
-            </w:pPr>
             <w:r>
-              <w:rPr>
-                <w:sz w:val="28"/>
-              </w:rPr>
               <w:t>Username</w:t>
             </w:r>
           </w:p>
@@ -3233,16 +2983,7 @@
             <w:tcW w:w="4675" w:type="dxa"/>
           </w:tcPr>
           <w:p>
-            <w:pPr>
-              <w:rPr>
-                <w:rFonts w:hint="eastAsia"/>
-                <w:sz w:val="28"/>
-              </w:rPr>
-            </w:pPr>
             <w:r>
-              <w:rPr>
-                <w:sz w:val="28"/>
-              </w:rPr>
               <w:t>String</w:t>
             </w:r>
           </w:p>
@@ -3254,16 +2995,7 @@
             <w:tcW w:w="4675" w:type="dxa"/>
           </w:tcPr>
           <w:p>
-            <w:pPr>
-              <w:rPr>
-                <w:rFonts w:hint="eastAsia"/>
-                <w:sz w:val="28"/>
-              </w:rPr>
-            </w:pPr>
             <w:r>
-              <w:rPr>
-                <w:sz w:val="28"/>
-              </w:rPr>
               <w:t>Password(Hashed)</w:t>
             </w:r>
           </w:p>
@@ -3273,16 +3005,7 @@
             <w:tcW w:w="4675" w:type="dxa"/>
           </w:tcPr>
           <w:p>
-            <w:pPr>
-              <w:rPr>
-                <w:rFonts w:hint="eastAsia"/>
-                <w:sz w:val="28"/>
-              </w:rPr>
-            </w:pPr>
             <w:r>
-              <w:rPr>
-                <w:sz w:val="28"/>
-              </w:rPr>
               <w:t>String</w:t>
             </w:r>
           </w:p>
@@ -3294,16 +3017,7 @@
             <w:tcW w:w="4675" w:type="dxa"/>
           </w:tcPr>
           <w:p>
-            <w:pPr>
-              <w:rPr>
-                <w:rFonts w:hint="eastAsia"/>
-                <w:sz w:val="28"/>
-              </w:rPr>
-            </w:pPr>
             <w:r>
-              <w:rPr>
-                <w:sz w:val="28"/>
-              </w:rPr>
               <w:t>authority</w:t>
             </w:r>
           </w:p>
@@ -3313,16 +3027,7 @@
             <w:tcW w:w="4675" w:type="dxa"/>
           </w:tcPr>
           <w:p>
-            <w:pPr>
-              <w:rPr>
-                <w:rFonts w:hint="eastAsia"/>
-                <w:sz w:val="28"/>
-              </w:rPr>
-            </w:pPr>
             <w:r>
-              <w:rPr>
-                <w:sz w:val="28"/>
-              </w:rPr>
               <w:t>Int32</w:t>
             </w:r>
           </w:p>
@@ -3334,16 +3039,7 @@
             <w:tcW w:w="4675" w:type="dxa"/>
           </w:tcPr>
           <w:p>
-            <w:pPr>
-              <w:rPr>
-                <w:rFonts w:hint="eastAsia"/>
-                <w:sz w:val="28"/>
-              </w:rPr>
-            </w:pPr>
             <w:r>
-              <w:rPr>
-                <w:sz w:val="28"/>
-              </w:rPr>
               <w:t>name</w:t>
             </w:r>
           </w:p>
@@ -3353,16 +3049,7 @@
             <w:tcW w:w="4675" w:type="dxa"/>
           </w:tcPr>
           <w:p>
-            <w:pPr>
-              <w:rPr>
-                <w:rFonts w:hint="eastAsia"/>
-                <w:sz w:val="28"/>
-              </w:rPr>
-            </w:pPr>
             <w:r>
-              <w:rPr>
-                <w:sz w:val="28"/>
-              </w:rPr>
               <w:t>String</w:t>
             </w:r>
           </w:p>
@@ -3374,16 +3061,7 @@
             <w:tcW w:w="4675" w:type="dxa"/>
           </w:tcPr>
           <w:p>
-            <w:pPr>
-              <w:rPr>
-                <w:rFonts w:hint="eastAsia"/>
-                <w:sz w:val="28"/>
-              </w:rPr>
-            </w:pPr>
             <w:r>
-              <w:rPr>
-                <w:sz w:val="28"/>
-              </w:rPr>
               <w:t>phone</w:t>
             </w:r>
           </w:p>
@@ -3393,16 +3071,7 @@
             <w:tcW w:w="4675" w:type="dxa"/>
           </w:tcPr>
           <w:p>
-            <w:pPr>
-              <w:rPr>
-                <w:rFonts w:hint="eastAsia"/>
-                <w:sz w:val="28"/>
-              </w:rPr>
-            </w:pPr>
             <w:r>
-              <w:rPr>
-                <w:sz w:val="28"/>
-              </w:rPr>
               <w:t>String</w:t>
             </w:r>
           </w:p>
@@ -3414,16 +3083,7 @@
             <w:tcW w:w="4675" w:type="dxa"/>
           </w:tcPr>
           <w:p>
-            <w:pPr>
-              <w:rPr>
-                <w:rFonts w:hint="eastAsia"/>
-                <w:sz w:val="28"/>
-              </w:rPr>
-            </w:pPr>
             <w:r>
-              <w:rPr>
-                <w:sz w:val="28"/>
-              </w:rPr>
               <w:t>email</w:t>
             </w:r>
           </w:p>
@@ -3433,16 +3093,7 @@
             <w:tcW w:w="4675" w:type="dxa"/>
           </w:tcPr>
           <w:p>
-            <w:pPr>
-              <w:rPr>
-                <w:rFonts w:hint="eastAsia"/>
-                <w:sz w:val="28"/>
-              </w:rPr>
-            </w:pPr>
             <w:r>
-              <w:rPr>
-                <w:sz w:val="28"/>
-              </w:rPr>
               <w:t>String</w:t>
             </w:r>
           </w:p>
@@ -3454,16 +3105,7 @@
             <w:tcW w:w="4675" w:type="dxa"/>
           </w:tcPr>
           <w:p>
-            <w:pPr>
-              <w:rPr>
-                <w:rFonts w:hint="eastAsia"/>
-                <w:sz w:val="28"/>
-              </w:rPr>
-            </w:pPr>
             <w:r>
-              <w:rPr>
-                <w:sz w:val="28"/>
-              </w:rPr>
               <w:t>avatar</w:t>
             </w:r>
           </w:p>
@@ -3473,16 +3115,7 @@
             <w:tcW w:w="4675" w:type="dxa"/>
           </w:tcPr>
           <w:p>
-            <w:pPr>
-              <w:rPr>
-                <w:rFonts w:hint="eastAsia"/>
-                <w:sz w:val="28"/>
-              </w:rPr>
-            </w:pPr>
             <w:r>
-              <w:rPr>
-                <w:sz w:val="28"/>
-              </w:rPr>
               <w:t>String</w:t>
             </w:r>
           </w:p>
@@ -3494,16 +3127,7 @@
             <w:tcW w:w="4675" w:type="dxa"/>
           </w:tcPr>
           <w:p>
-            <w:pPr>
-              <w:rPr>
-                <w:rFonts w:hint="eastAsia"/>
-                <w:sz w:val="28"/>
-              </w:rPr>
-            </w:pPr>
             <w:r>
-              <w:rPr>
-                <w:sz w:val="28"/>
-              </w:rPr>
               <w:t>address</w:t>
             </w:r>
           </w:p>
@@ -3513,16 +3137,7 @@
             <w:tcW w:w="4675" w:type="dxa"/>
           </w:tcPr>
           <w:p>
-            <w:pPr>
-              <w:rPr>
-                <w:rFonts w:hint="eastAsia"/>
-                <w:sz w:val="28"/>
-              </w:rPr>
-            </w:pPr>
             <w:r>
-              <w:rPr>
-                <w:sz w:val="28"/>
-              </w:rPr>
               <w:t>String</w:t>
             </w:r>
           </w:p>
@@ -3533,533 +3148,1094 @@
       <w:pPr>
         <w:ind w:left="360"/>
         <w:rPr>
+          <w:rFonts w:eastAsiaTheme="minorEastAsia"/>
+        </w:rPr>
+      </w:pPr>
+      <w:r>
+        <w:t>The value of authority can be 0(normal user) or 1(admin user).</w:t>
+      </w:r>
+    </w:p>
+    <w:p>
+      <w:pPr>
+        <w:ind w:left="360"/>
+        <w:rPr>
+          <w:rFonts w:eastAsiaTheme="minorEastAsia"/>
+        </w:rPr>
+      </w:pPr>
+    </w:p>
+    <w:p>
+      <w:pPr>
+        <w:ind w:left="360"/>
+        <w:rPr>
+          <w:rFonts w:eastAsiaTheme="minorEastAsia"/>
+        </w:rPr>
+      </w:pPr>
+      <w:r>
+        <w:rPr>
+          <w:noProof/>
+        </w:rPr>
+        <w:drawing>
+          <wp:inline distT="0" distB="0" distL="0" distR="0" wp14:anchorId="608024CE" wp14:editId="4EEEA49E">
+            <wp:extent cx="4310318" cy="1416050"/>
+            <wp:effectExtent l="0" t="0" r="0" b="0"/>
+            <wp:docPr id="4" name="图片 4"/>
+            <wp:cNvGraphicFramePr>
+              <a:graphicFrameLocks xmlns:a="http://schemas.openxmlformats.org/drawingml/2006/main" noChangeAspect="1"/>
+            </wp:cNvGraphicFramePr>
+            <a:graphic xmlns:a="http://schemas.openxmlformats.org/drawingml/2006/main">
+              <a:graphicData uri="http://schemas.openxmlformats.org/drawingml/2006/picture">
+                <pic:pic xmlns:pic="http://schemas.openxmlformats.org/drawingml/2006/picture">
+                  <pic:nvPicPr>
+                    <pic:cNvPr id="1" name=""/>
+                    <pic:cNvPicPr/>
+                  </pic:nvPicPr>
+                  <pic:blipFill>
+                    <a:blip r:embed="rId8"/>
+                    <a:stretch>
+                      <a:fillRect/>
+                    </a:stretch>
+                  </pic:blipFill>
+                  <pic:spPr>
+                    <a:xfrm>
+                      <a:off x="0" y="0"/>
+                      <a:ext cx="4322720" cy="1420124"/>
+                    </a:xfrm>
+                    <a:prstGeom prst="rect">
+                      <a:avLst/>
+                    </a:prstGeom>
+                  </pic:spPr>
+                </pic:pic>
+              </a:graphicData>
+            </a:graphic>
+          </wp:inline>
+        </w:drawing>
+      </w:r>
+    </w:p>
+    <w:p>
+      <w:pPr>
+        <w:ind w:left="360"/>
+        <w:rPr>
+          <w:rFonts w:eastAsiaTheme="minorEastAsia"/>
+        </w:rPr>
+      </w:pPr>
+    </w:p>
+    <w:p>
+      <w:pPr>
+        <w:autoSpaceDE w:val="0"/>
+        <w:autoSpaceDN w:val="0"/>
+        <w:adjustRightInd w:val="0"/>
+        <w:rPr>
+          <w:rFonts w:ascii="AppleSystemUIFont" w:hAnsi="AppleSystemUIFont" w:cs="AppleSystemUIFont"/>
+          <w:color w:val="353535"/>
+          <w:sz w:val="22"/>
+        </w:rPr>
+      </w:pPr>
+      <w:r>
+        <w:rPr>
+          <w:rFonts w:ascii="AppleSystemUIFont" w:hAnsi="AppleSystemUIFont" w:cs="AppleSystemUIFont"/>
+          <w:color w:val="353535"/>
+          <w:sz w:val="22"/>
+        </w:rPr>
+        <w:t>﻿{</w:t>
+      </w:r>
+    </w:p>
+    <w:p>
+      <w:pPr>
+        <w:autoSpaceDE w:val="0"/>
+        <w:autoSpaceDN w:val="0"/>
+        <w:adjustRightInd w:val="0"/>
+        <w:rPr>
+          <w:rFonts w:ascii="AppleSystemUIFont" w:hAnsi="AppleSystemUIFont" w:cs="AppleSystemUIFont"/>
+          <w:color w:val="353535"/>
+          <w:sz w:val="22"/>
+        </w:rPr>
+      </w:pPr>
+      <w:r>
+        <w:rPr>
+          <w:rFonts w:ascii="AppleSystemUIFont" w:hAnsi="AppleSystemUIFont" w:cs="AppleSystemUIFont"/>
+          <w:color w:val="353535"/>
+          <w:sz w:val="22"/>
+        </w:rPr>
+        <w:t xml:space="preserve">    "_id</w:t>
+      </w:r>
+      <w:proofErr w:type="gramStart"/>
+      <w:r>
+        <w:rPr>
+          <w:rFonts w:ascii="AppleSystemUIFont" w:hAnsi="AppleSystemUIFont" w:cs="AppleSystemUIFont"/>
+          <w:color w:val="353535"/>
+          <w:sz w:val="22"/>
+        </w:rPr>
+        <w:t>" :</w:t>
+      </w:r>
+      <w:proofErr w:type="gramEnd"/>
+      <w:r>
+        <w:rPr>
+          <w:rFonts w:ascii="AppleSystemUIFont" w:hAnsi="AppleSystemUIFont" w:cs="AppleSystemUIFont"/>
+          <w:color w:val="353535"/>
+          <w:sz w:val="22"/>
+        </w:rPr>
+        <w:t xml:space="preserve"> </w:t>
+      </w:r>
+      <w:proofErr w:type="spellStart"/>
+      <w:r>
+        <w:rPr>
+          <w:rFonts w:ascii="AppleSystemUIFont" w:hAnsi="AppleSystemUIFont" w:cs="AppleSystemUIFont"/>
+          <w:color w:val="353535"/>
+          <w:sz w:val="22"/>
+        </w:rPr>
+        <w:t>ObjectId</w:t>
+      </w:r>
+      <w:proofErr w:type="spellEnd"/>
+      <w:r>
+        <w:rPr>
+          <w:rFonts w:ascii="AppleSystemUIFont" w:hAnsi="AppleSystemUIFont" w:cs="AppleSystemUIFont"/>
+          <w:color w:val="353535"/>
+          <w:sz w:val="22"/>
+        </w:rPr>
+        <w:t>("5ad7bba74b02ae6f97f77f70"),</w:t>
+      </w:r>
+    </w:p>
+    <w:p>
+      <w:pPr>
+        <w:autoSpaceDE w:val="0"/>
+        <w:autoSpaceDN w:val="0"/>
+        <w:adjustRightInd w:val="0"/>
+        <w:rPr>
+          <w:rFonts w:ascii="AppleSystemUIFont" w:hAnsi="AppleSystemUIFont" w:cs="AppleSystemUIFont"/>
+          <w:color w:val="353535"/>
+          <w:sz w:val="22"/>
+        </w:rPr>
+      </w:pPr>
+      <w:r>
+        <w:rPr>
+          <w:rFonts w:ascii="AppleSystemUIFont" w:hAnsi="AppleSystemUIFont" w:cs="AppleSystemUIFont"/>
+          <w:color w:val="353535"/>
+          <w:sz w:val="22"/>
+        </w:rPr>
+        <w:t xml:space="preserve">    "username</w:t>
+      </w:r>
+      <w:proofErr w:type="gramStart"/>
+      <w:r>
+        <w:rPr>
+          <w:rFonts w:ascii="AppleSystemUIFont" w:hAnsi="AppleSystemUIFont" w:cs="AppleSystemUIFont"/>
+          <w:color w:val="353535"/>
+          <w:sz w:val="22"/>
+        </w:rPr>
+        <w:t>" :</w:t>
+      </w:r>
+      <w:proofErr w:type="gramEnd"/>
+      <w:r>
+        <w:rPr>
+          <w:rFonts w:ascii="AppleSystemUIFont" w:hAnsi="AppleSystemUIFont" w:cs="AppleSystemUIFont"/>
+          <w:color w:val="353535"/>
+          <w:sz w:val="22"/>
+        </w:rPr>
+        <w:t xml:space="preserve"> "Jason",</w:t>
+      </w:r>
+    </w:p>
+    <w:p>
+      <w:pPr>
+        <w:autoSpaceDE w:val="0"/>
+        <w:autoSpaceDN w:val="0"/>
+        <w:adjustRightInd w:val="0"/>
+        <w:rPr>
+          <w:rFonts w:ascii="AppleSystemUIFont" w:hAnsi="AppleSystemUIFont" w:cs="AppleSystemUIFont"/>
+          <w:color w:val="353535"/>
+          <w:sz w:val="22"/>
+        </w:rPr>
+      </w:pPr>
+      <w:r>
+        <w:rPr>
+          <w:rFonts w:ascii="AppleSystemUIFont" w:hAnsi="AppleSystemUIFont" w:cs="AppleSystemUIFont"/>
+          <w:color w:val="353535"/>
+          <w:sz w:val="22"/>
+        </w:rPr>
+        <w:t xml:space="preserve">    "password</w:t>
+      </w:r>
+      <w:proofErr w:type="gramStart"/>
+      <w:r>
+        <w:rPr>
+          <w:rFonts w:ascii="AppleSystemUIFont" w:hAnsi="AppleSystemUIFont" w:cs="AppleSystemUIFont"/>
+          <w:color w:val="353535"/>
+          <w:sz w:val="22"/>
+        </w:rPr>
+        <w:t>" :</w:t>
+      </w:r>
+      <w:proofErr w:type="gramEnd"/>
+      <w:r>
+        <w:rPr>
+          <w:rFonts w:ascii="AppleSystemUIFont" w:hAnsi="AppleSystemUIFont" w:cs="AppleSystemUIFont"/>
+          <w:color w:val="353535"/>
+          <w:sz w:val="22"/>
+        </w:rPr>
+        <w:t xml:space="preserve"> "e10adc3949ba59abbe56e057f20f883e",</w:t>
+      </w:r>
+    </w:p>
+    <w:p>
+      <w:pPr>
+        <w:autoSpaceDE w:val="0"/>
+        <w:autoSpaceDN w:val="0"/>
+        <w:adjustRightInd w:val="0"/>
+        <w:rPr>
+          <w:rFonts w:ascii="AppleSystemUIFont" w:hAnsi="AppleSystemUIFont" w:cs="AppleSystemUIFont"/>
+          <w:color w:val="353535"/>
+          <w:sz w:val="22"/>
+        </w:rPr>
+      </w:pPr>
+      <w:r>
+        <w:rPr>
+          <w:rFonts w:ascii="AppleSystemUIFont" w:hAnsi="AppleSystemUIFont" w:cs="AppleSystemUIFont"/>
+          <w:color w:val="353535"/>
+          <w:sz w:val="22"/>
+        </w:rPr>
+        <w:t xml:space="preserve">    "authority</w:t>
+      </w:r>
+      <w:proofErr w:type="gramStart"/>
+      <w:r>
+        <w:rPr>
+          <w:rFonts w:ascii="AppleSystemUIFont" w:hAnsi="AppleSystemUIFont" w:cs="AppleSystemUIFont"/>
+          <w:color w:val="353535"/>
+          <w:sz w:val="22"/>
+        </w:rPr>
+        <w:t>" :</w:t>
+      </w:r>
+      <w:proofErr w:type="gramEnd"/>
+      <w:r>
+        <w:rPr>
+          <w:rFonts w:ascii="AppleSystemUIFont" w:hAnsi="AppleSystemUIFont" w:cs="AppleSystemUIFont"/>
+          <w:color w:val="353535"/>
+          <w:sz w:val="22"/>
+        </w:rPr>
+        <w:t xml:space="preserve"> 0,</w:t>
+      </w:r>
+    </w:p>
+    <w:p>
+      <w:pPr>
+        <w:autoSpaceDE w:val="0"/>
+        <w:autoSpaceDN w:val="0"/>
+        <w:adjustRightInd w:val="0"/>
+        <w:rPr>
+          <w:rFonts w:ascii="AppleSystemUIFont" w:hAnsi="AppleSystemUIFont" w:cs="AppleSystemUIFont"/>
+          <w:color w:val="353535"/>
+          <w:sz w:val="22"/>
+        </w:rPr>
+      </w:pPr>
+      <w:r>
+        <w:rPr>
+          <w:rFonts w:ascii="AppleSystemUIFont" w:hAnsi="AppleSystemUIFont" w:cs="AppleSystemUIFont"/>
+          <w:color w:val="353535"/>
+          <w:sz w:val="22"/>
+        </w:rPr>
+        <w:t xml:space="preserve">    "name</w:t>
+      </w:r>
+      <w:proofErr w:type="gramStart"/>
+      <w:r>
+        <w:rPr>
+          <w:rFonts w:ascii="AppleSystemUIFont" w:hAnsi="AppleSystemUIFont" w:cs="AppleSystemUIFont"/>
+          <w:color w:val="353535"/>
+          <w:sz w:val="22"/>
+        </w:rPr>
+        <w:t>" :</w:t>
+      </w:r>
+      <w:proofErr w:type="gramEnd"/>
+      <w:r>
+        <w:rPr>
+          <w:rFonts w:ascii="AppleSystemUIFont" w:hAnsi="AppleSystemUIFont" w:cs="AppleSystemUIFont"/>
+          <w:color w:val="353535"/>
+          <w:sz w:val="22"/>
+        </w:rPr>
+        <w:t xml:space="preserve"> "Jason Chang",</w:t>
+      </w:r>
+    </w:p>
+    <w:p>
+      <w:pPr>
+        <w:autoSpaceDE w:val="0"/>
+        <w:autoSpaceDN w:val="0"/>
+        <w:adjustRightInd w:val="0"/>
+        <w:rPr>
+          <w:rFonts w:ascii="AppleSystemUIFont" w:hAnsi="AppleSystemUIFont" w:cs="AppleSystemUIFont"/>
+          <w:color w:val="353535"/>
+          <w:sz w:val="22"/>
+        </w:rPr>
+      </w:pPr>
+      <w:r>
+        <w:rPr>
+          <w:rFonts w:ascii="AppleSystemUIFont" w:hAnsi="AppleSystemUIFont" w:cs="AppleSystemUIFont"/>
+          <w:color w:val="353535"/>
+          <w:sz w:val="22"/>
+        </w:rPr>
+        <w:t xml:space="preserve">    "phone</w:t>
+      </w:r>
+      <w:proofErr w:type="gramStart"/>
+      <w:r>
+        <w:rPr>
+          <w:rFonts w:ascii="AppleSystemUIFont" w:hAnsi="AppleSystemUIFont" w:cs="AppleSystemUIFont"/>
+          <w:color w:val="353535"/>
+          <w:sz w:val="22"/>
+        </w:rPr>
+        <w:t>" :</w:t>
+      </w:r>
+      <w:proofErr w:type="gramEnd"/>
+      <w:r>
+        <w:rPr>
+          <w:rFonts w:ascii="AppleSystemUIFont" w:hAnsi="AppleSystemUIFont" w:cs="AppleSystemUIFont"/>
+          <w:color w:val="353535"/>
+          <w:sz w:val="22"/>
+        </w:rPr>
+        <w:t xml:space="preserve"> "1452342524",</w:t>
+      </w:r>
+    </w:p>
+    <w:p>
+      <w:pPr>
+        <w:autoSpaceDE w:val="0"/>
+        <w:autoSpaceDN w:val="0"/>
+        <w:adjustRightInd w:val="0"/>
+        <w:rPr>
+          <w:rFonts w:ascii="AppleSystemUIFont" w:hAnsi="AppleSystemUIFont" w:cs="AppleSystemUIFont"/>
+          <w:color w:val="353535"/>
+          <w:sz w:val="22"/>
+        </w:rPr>
+      </w:pPr>
+      <w:r>
+        <w:rPr>
+          <w:rFonts w:ascii="AppleSystemUIFont" w:hAnsi="AppleSystemUIFont" w:cs="AppleSystemUIFont"/>
+          <w:color w:val="353535"/>
+          <w:sz w:val="22"/>
+        </w:rPr>
+        <w:t xml:space="preserve">    "email</w:t>
+      </w:r>
+      <w:proofErr w:type="gramStart"/>
+      <w:r>
+        <w:rPr>
+          <w:rFonts w:ascii="AppleSystemUIFont" w:hAnsi="AppleSystemUIFont" w:cs="AppleSystemUIFont"/>
+          <w:color w:val="353535"/>
+          <w:sz w:val="22"/>
+        </w:rPr>
+        <w:t>" :</w:t>
+      </w:r>
+      <w:proofErr w:type="gramEnd"/>
+      <w:r>
+        <w:rPr>
+          <w:rFonts w:ascii="AppleSystemUIFont" w:hAnsi="AppleSystemUIFont" w:cs="AppleSystemUIFont"/>
+          <w:color w:val="353535"/>
+          <w:sz w:val="22"/>
+        </w:rPr>
+        <w:t xml:space="preserve"> "464494933@qq.com",</w:t>
+      </w:r>
+    </w:p>
+    <w:p>
+      <w:pPr>
+        <w:autoSpaceDE w:val="0"/>
+        <w:autoSpaceDN w:val="0"/>
+        <w:adjustRightInd w:val="0"/>
+        <w:rPr>
+          <w:rFonts w:ascii="AppleSystemUIFont" w:hAnsi="AppleSystemUIFont" w:cs="AppleSystemUIFont"/>
+          <w:color w:val="353535"/>
+          <w:sz w:val="22"/>
+        </w:rPr>
+      </w:pPr>
+      <w:r>
+        <w:rPr>
+          <w:rFonts w:ascii="AppleSystemUIFont" w:hAnsi="AppleSystemUIFont" w:cs="AppleSystemUIFont"/>
+          <w:color w:val="353535"/>
+          <w:sz w:val="22"/>
+        </w:rPr>
+        <w:t xml:space="preserve">    "avatar</w:t>
+      </w:r>
+      <w:proofErr w:type="gramStart"/>
+      <w:r>
+        <w:rPr>
+          <w:rFonts w:ascii="AppleSystemUIFont" w:hAnsi="AppleSystemUIFont" w:cs="AppleSystemUIFont"/>
+          <w:color w:val="353535"/>
+          <w:sz w:val="22"/>
+        </w:rPr>
+        <w:t>" :</w:t>
+      </w:r>
+      <w:proofErr w:type="gramEnd"/>
+      <w:r>
+        <w:rPr>
+          <w:rFonts w:ascii="AppleSystemUIFont" w:hAnsi="AppleSystemUIFont" w:cs="AppleSystemUIFont"/>
+          <w:color w:val="353535"/>
+          <w:sz w:val="22"/>
+        </w:rPr>
+        <w:t xml:space="preserve"> </w:t>
+      </w:r>
+      <w:r>
+        <w:rPr>
+          <w:rFonts w:ascii="AppleSystemUIFont" w:hAnsi="AppleSystemUIFont" w:cs="AppleSystemUIFont"/>
+          <w:color w:val="353535"/>
+          <w:sz w:val="22"/>
+        </w:rPr>
+        <w:t>"</w:t>
+      </w:r>
+      <w:r>
+        <w:rPr>
+          <w:rFonts w:ascii="AppleSystemUIFont" w:hAnsi="AppleSystemUIFont" w:cs="AppleSystemUIFont"/>
+          <w:color w:val="353535"/>
+          <w:sz w:val="22"/>
+        </w:rPr>
+        <w:t>"../images/tiramisu.jpg</w:t>
+      </w:r>
+      <w:r>
+        <w:rPr>
+          <w:rFonts w:ascii="AppleSystemUIFont" w:hAnsi="AppleSystemUIFont" w:cs="AppleSystemUIFont"/>
+          <w:color w:val="353535"/>
+          <w:sz w:val="22"/>
+        </w:rPr>
+        <w:t xml:space="preserve"> ",</w:t>
+      </w:r>
+    </w:p>
+    <w:p>
+      <w:pPr>
+        <w:autoSpaceDE w:val="0"/>
+        <w:autoSpaceDN w:val="0"/>
+        <w:adjustRightInd w:val="0"/>
+        <w:rPr>
+          <w:rFonts w:ascii="AppleSystemUIFont" w:hAnsi="AppleSystemUIFont" w:cs="AppleSystemUIFont"/>
+          <w:color w:val="353535"/>
+          <w:sz w:val="22"/>
+        </w:rPr>
+      </w:pPr>
+      <w:r>
+        <w:rPr>
+          <w:rFonts w:ascii="AppleSystemUIFont" w:hAnsi="AppleSystemUIFont" w:cs="AppleSystemUIFont"/>
+          <w:color w:val="353535"/>
+          <w:sz w:val="22"/>
+        </w:rPr>
+        <w:t xml:space="preserve">    "address</w:t>
+      </w:r>
+      <w:proofErr w:type="gramStart"/>
+      <w:r>
+        <w:rPr>
+          <w:rFonts w:ascii="AppleSystemUIFont" w:hAnsi="AppleSystemUIFont" w:cs="AppleSystemUIFont"/>
+          <w:color w:val="353535"/>
+          <w:sz w:val="22"/>
+        </w:rPr>
+        <w:t>" :</w:t>
+      </w:r>
+      <w:proofErr w:type="gramEnd"/>
+      <w:r>
+        <w:rPr>
+          <w:rFonts w:ascii="AppleSystemUIFont" w:hAnsi="AppleSystemUIFont" w:cs="AppleSystemUIFont"/>
+          <w:color w:val="353535"/>
+          <w:sz w:val="22"/>
+        </w:rPr>
+        <w:t xml:space="preserve"> </w:t>
+      </w:r>
+      <w:r>
+        <w:rPr>
+          <w:rFonts w:ascii="AppleSystemUIFont" w:hAnsi="AppleSystemUIFont" w:cs="AppleSystemUIFont"/>
+          <w:color w:val="353535"/>
+          <w:sz w:val="22"/>
+        </w:rPr>
+        <w:t>"</w:t>
+      </w:r>
+      <w:r>
+        <w:rPr>
+          <w:rFonts w:ascii="AppleSystemUIFont" w:hAnsi="AppleSystemUIFont" w:cs="AppleSystemUIFont"/>
+          <w:color w:val="353535"/>
+          <w:sz w:val="22"/>
+        </w:rPr>
+        <w:t>800 W Campbell Rd, Richardson, TX 75080</w:t>
+      </w:r>
+    </w:p>
+    <w:p>
+      <w:pPr>
+        <w:autoSpaceDE w:val="0"/>
+        <w:autoSpaceDN w:val="0"/>
+        <w:adjustRightInd w:val="0"/>
+        <w:rPr>
+          <w:rFonts w:ascii="AppleSystemUIFont" w:hAnsi="AppleSystemUIFont" w:cs="AppleSystemUIFont"/>
+          <w:color w:val="353535"/>
+          <w:sz w:val="22"/>
+        </w:rPr>
+      </w:pPr>
+      <w:r>
+        <w:rPr>
+          <w:rFonts w:ascii="AppleSystemUIFont" w:hAnsi="AppleSystemUIFont" w:cs="AppleSystemUIFont"/>
+          <w:color w:val="353535"/>
+          <w:sz w:val="22"/>
+        </w:rPr>
+        <w:t xml:space="preserve"> "</w:t>
+      </w:r>
+    </w:p>
+    <w:p>
+      <w:pPr>
+        <w:autoSpaceDE w:val="0"/>
+        <w:autoSpaceDN w:val="0"/>
+        <w:adjustRightInd w:val="0"/>
+        <w:rPr>
+          <w:rFonts w:ascii="AppleSystemUIFont" w:hAnsi="AppleSystemUIFont" w:cs="AppleSystemUIFont"/>
+          <w:color w:val="353535"/>
+          <w:sz w:val="22"/>
+        </w:rPr>
+      </w:pPr>
+      <w:r>
+        <w:rPr>
+          <w:rFonts w:ascii="AppleSystemUIFont" w:hAnsi="AppleSystemUIFont" w:cs="AppleSystemUIFont"/>
+          <w:color w:val="353535"/>
+          <w:sz w:val="22"/>
+        </w:rPr>
+        <w:t>}</w:t>
+      </w:r>
+    </w:p>
+    <w:p>
+      <w:pPr>
+        <w:autoSpaceDE w:val="0"/>
+        <w:autoSpaceDN w:val="0"/>
+        <w:adjustRightInd w:val="0"/>
+        <w:rPr>
+          <w:rFonts w:ascii="AppleSystemUIFont" w:hAnsi="AppleSystemUIFont" w:cs="AppleSystemUIFont"/>
+          <w:color w:val="353535"/>
+          <w:sz w:val="22"/>
+        </w:rPr>
+      </w:pPr>
+    </w:p>
+    <w:p>
+      <w:pPr>
+        <w:rPr>
+          <w:rFonts w:ascii="Apple Symbols" w:eastAsiaTheme="minorEastAsia" w:hAnsi="Apple Symbols" w:cs="Apple Symbols"/>
+          <w:b/>
           <w:sz w:val="28"/>
         </w:rPr>
       </w:pPr>
       <w:r>
         <w:rPr>
+          <w:rFonts w:ascii="SimSun" w:eastAsia="SimSun" w:hAnsi="SimSun" w:cs="SimSun" w:hint="eastAsia"/>
+          <w:b/>
           <w:sz w:val="28"/>
-        </w:rPr>
-        <w:t>The value of authority can be 0(normal user) or 1(admin user).</w:t>
-      </w:r>
-    </w:p>
-    <w:p>
-      <w:pPr>
-        <w:autoSpaceDE w:val="0"/>
-        <w:autoSpaceDN w:val="0"/>
-        <w:adjustRightInd w:val="0"/>
-        <w:rPr>
-          <w:rFonts w:ascii="AppleSystemUIFont" w:hAnsi="AppleSystemUIFont" w:cs="AppleSystemUIFont"/>
-          <w:color w:val="353535"/>
-          <w:sz w:val="22"/>
-        </w:rPr>
-      </w:pPr>
-      <w:r>
-        <w:rPr>
-          <w:rFonts w:ascii="AppleSystemUIFont" w:hAnsi="AppleSystemUIFont" w:cs="AppleSystemUIFont"/>
-          <w:color w:val="353535"/>
-          <w:sz w:val="22"/>
-        </w:rPr>
-        <w:t>﻿{</w:t>
-      </w:r>
-    </w:p>
-    <w:p>
-      <w:pPr>
-        <w:autoSpaceDE w:val="0"/>
-        <w:autoSpaceDN w:val="0"/>
-        <w:adjustRightInd w:val="0"/>
-        <w:rPr>
-          <w:rFonts w:ascii="AppleSystemUIFont" w:hAnsi="AppleSystemUIFont" w:cs="AppleSystemUIFont"/>
-          <w:color w:val="353535"/>
-          <w:sz w:val="22"/>
-        </w:rPr>
-      </w:pPr>
-      <w:r>
-        <w:rPr>
-          <w:rFonts w:ascii="AppleSystemUIFont" w:hAnsi="AppleSystemUIFont" w:cs="AppleSystemUIFont"/>
-          <w:color w:val="353535"/>
-          <w:sz w:val="22"/>
-        </w:rPr>
-        <w:t xml:space="preserve">    "_id</w:t>
-      </w:r>
-      <w:proofErr w:type="gramStart"/>
-      <w:r>
-        <w:rPr>
-          <w:rFonts w:ascii="AppleSystemUIFont" w:hAnsi="AppleSystemUIFont" w:cs="AppleSystemUIFont"/>
-          <w:color w:val="353535"/>
-          <w:sz w:val="22"/>
-        </w:rPr>
-        <w:t>" :</w:t>
-      </w:r>
-      <w:proofErr w:type="gramEnd"/>
-      <w:r>
-        <w:rPr>
-          <w:rFonts w:ascii="AppleSystemUIFont" w:hAnsi="AppleSystemUIFont" w:cs="AppleSystemUIFont"/>
-          <w:color w:val="353535"/>
-          <w:sz w:val="22"/>
-        </w:rPr>
-        <w:t xml:space="preserve"> </w:t>
-      </w:r>
-      <w:proofErr w:type="spellStart"/>
-      <w:r>
-        <w:rPr>
-          <w:rFonts w:ascii="AppleSystemUIFont" w:hAnsi="AppleSystemUIFont" w:cs="AppleSystemUIFont"/>
-          <w:color w:val="353535"/>
-          <w:sz w:val="22"/>
-        </w:rPr>
-        <w:t>ObjectId</w:t>
-      </w:r>
-      <w:proofErr w:type="spellEnd"/>
-      <w:r>
-        <w:rPr>
-          <w:rFonts w:ascii="AppleSystemUIFont" w:hAnsi="AppleSystemUIFont" w:cs="AppleSystemUIFont"/>
-          <w:color w:val="353535"/>
-          <w:sz w:val="22"/>
-        </w:rPr>
-        <w:t>("5ad7bba74b02ae6f97f77f70"),</w:t>
-      </w:r>
-    </w:p>
-    <w:p>
-      <w:pPr>
-        <w:autoSpaceDE w:val="0"/>
-        <w:autoSpaceDN w:val="0"/>
-        <w:adjustRightInd w:val="0"/>
-        <w:rPr>
-          <w:rFonts w:ascii="AppleSystemUIFont" w:hAnsi="AppleSystemUIFont" w:cs="AppleSystemUIFont"/>
-          <w:color w:val="353535"/>
-          <w:sz w:val="22"/>
-        </w:rPr>
-      </w:pPr>
-      <w:r>
-        <w:rPr>
-          <w:rFonts w:ascii="AppleSystemUIFont" w:hAnsi="AppleSystemUIFont" w:cs="AppleSystemUIFont"/>
-          <w:color w:val="353535"/>
-          <w:sz w:val="22"/>
-        </w:rPr>
-        <w:t xml:space="preserve">    "username</w:t>
-      </w:r>
-      <w:proofErr w:type="gramStart"/>
-      <w:r>
-        <w:rPr>
-          <w:rFonts w:ascii="AppleSystemUIFont" w:hAnsi="AppleSystemUIFont" w:cs="AppleSystemUIFont"/>
-          <w:color w:val="353535"/>
-          <w:sz w:val="22"/>
-        </w:rPr>
-        <w:t>" :</w:t>
-      </w:r>
-      <w:proofErr w:type="gramEnd"/>
-      <w:r>
-        <w:rPr>
-          <w:rFonts w:ascii="AppleSystemUIFont" w:hAnsi="AppleSystemUIFont" w:cs="AppleSystemUIFont"/>
-          <w:color w:val="353535"/>
-          <w:sz w:val="22"/>
-        </w:rPr>
-        <w:t xml:space="preserve"> "Jason",</w:t>
-      </w:r>
-    </w:p>
-    <w:p>
-      <w:pPr>
-        <w:autoSpaceDE w:val="0"/>
-        <w:autoSpaceDN w:val="0"/>
-        <w:adjustRightInd w:val="0"/>
-        <w:rPr>
-          <w:rFonts w:ascii="AppleSystemUIFont" w:hAnsi="AppleSystemUIFont" w:cs="AppleSystemUIFont"/>
-          <w:color w:val="353535"/>
-          <w:sz w:val="22"/>
-        </w:rPr>
-      </w:pPr>
-      <w:r>
-        <w:rPr>
-          <w:rFonts w:ascii="AppleSystemUIFont" w:hAnsi="AppleSystemUIFont" w:cs="AppleSystemUIFont"/>
-          <w:color w:val="353535"/>
-          <w:sz w:val="22"/>
-        </w:rPr>
-        <w:t xml:space="preserve">    "password</w:t>
-      </w:r>
-      <w:proofErr w:type="gramStart"/>
-      <w:r>
-        <w:rPr>
-          <w:rFonts w:ascii="AppleSystemUIFont" w:hAnsi="AppleSystemUIFont" w:cs="AppleSystemUIFont"/>
-          <w:color w:val="353535"/>
-          <w:sz w:val="22"/>
-        </w:rPr>
-        <w:t>" :</w:t>
-      </w:r>
-      <w:proofErr w:type="gramEnd"/>
-      <w:r>
-        <w:rPr>
-          <w:rFonts w:ascii="AppleSystemUIFont" w:hAnsi="AppleSystemUIFont" w:cs="AppleSystemUIFont"/>
-          <w:color w:val="353535"/>
-          <w:sz w:val="22"/>
-        </w:rPr>
-        <w:t xml:space="preserve"> "e10adc3949ba59abbe56e057f20f883e",</w:t>
-      </w:r>
-    </w:p>
-    <w:p>
-      <w:pPr>
-        <w:autoSpaceDE w:val="0"/>
-        <w:autoSpaceDN w:val="0"/>
-        <w:adjustRightInd w:val="0"/>
-        <w:rPr>
-          <w:rFonts w:ascii="AppleSystemUIFont" w:hAnsi="AppleSystemUIFont" w:cs="AppleSystemUIFont"/>
-          <w:color w:val="353535"/>
-          <w:sz w:val="22"/>
-        </w:rPr>
-      </w:pPr>
-      <w:r>
-        <w:rPr>
-          <w:rFonts w:ascii="AppleSystemUIFont" w:hAnsi="AppleSystemUIFont" w:cs="AppleSystemUIFont"/>
-          <w:color w:val="353535"/>
-          <w:sz w:val="22"/>
-        </w:rPr>
-        <w:t xml:space="preserve">    "authority</w:t>
-      </w:r>
-      <w:proofErr w:type="gramStart"/>
-      <w:r>
-        <w:rPr>
-          <w:rFonts w:ascii="AppleSystemUIFont" w:hAnsi="AppleSystemUIFont" w:cs="AppleSystemUIFont"/>
-          <w:color w:val="353535"/>
-          <w:sz w:val="22"/>
-        </w:rPr>
-        <w:t>" :</w:t>
-      </w:r>
-      <w:proofErr w:type="gramEnd"/>
-      <w:r>
-        <w:rPr>
-          <w:rFonts w:ascii="AppleSystemUIFont" w:hAnsi="AppleSystemUIFont" w:cs="AppleSystemUIFont"/>
-          <w:color w:val="353535"/>
-          <w:sz w:val="22"/>
-        </w:rPr>
-        <w:t xml:space="preserve"> 0,</w:t>
-      </w:r>
-    </w:p>
-    <w:p>
-      <w:pPr>
-        <w:autoSpaceDE w:val="0"/>
-        <w:autoSpaceDN w:val="0"/>
-        <w:adjustRightInd w:val="0"/>
-        <w:rPr>
-          <w:rFonts w:ascii="AppleSystemUIFont" w:hAnsi="AppleSystemUIFont" w:cs="AppleSystemUIFont"/>
-          <w:color w:val="353535"/>
-          <w:sz w:val="22"/>
-        </w:rPr>
-      </w:pPr>
-      <w:r>
-        <w:rPr>
-          <w:rFonts w:ascii="AppleSystemUIFont" w:hAnsi="AppleSystemUIFont" w:cs="AppleSystemUIFont"/>
-          <w:color w:val="353535"/>
-          <w:sz w:val="22"/>
-        </w:rPr>
-        <w:t xml:space="preserve">    "name</w:t>
-      </w:r>
-      <w:proofErr w:type="gramStart"/>
-      <w:r>
-        <w:rPr>
-          <w:rFonts w:ascii="AppleSystemUIFont" w:hAnsi="AppleSystemUIFont" w:cs="AppleSystemUIFont"/>
-          <w:color w:val="353535"/>
-          <w:sz w:val="22"/>
-        </w:rPr>
-        <w:t>" :</w:t>
-      </w:r>
-      <w:proofErr w:type="gramEnd"/>
-      <w:r>
-        <w:rPr>
-          <w:rFonts w:ascii="AppleSystemUIFont" w:hAnsi="AppleSystemUIFont" w:cs="AppleSystemUIFont"/>
-          <w:color w:val="353535"/>
-          <w:sz w:val="22"/>
-        </w:rPr>
-        <w:t xml:space="preserve"> "Jason Chang",</w:t>
-      </w:r>
-    </w:p>
-    <w:p>
-      <w:pPr>
-        <w:autoSpaceDE w:val="0"/>
-        <w:autoSpaceDN w:val="0"/>
-        <w:adjustRightInd w:val="0"/>
-        <w:rPr>
-          <w:rFonts w:ascii="AppleSystemUIFont" w:hAnsi="AppleSystemUIFont" w:cs="AppleSystemUIFont"/>
-          <w:color w:val="353535"/>
-          <w:sz w:val="22"/>
-        </w:rPr>
-      </w:pPr>
-      <w:r>
-        <w:rPr>
-          <w:rFonts w:ascii="AppleSystemUIFont" w:hAnsi="AppleSystemUIFont" w:cs="AppleSystemUIFont"/>
-          <w:color w:val="353535"/>
-          <w:sz w:val="22"/>
-        </w:rPr>
-        <w:t xml:space="preserve">    "phone</w:t>
-      </w:r>
-      <w:proofErr w:type="gramStart"/>
-      <w:r>
-        <w:rPr>
-          <w:rFonts w:ascii="AppleSystemUIFont" w:hAnsi="AppleSystemUIFont" w:cs="AppleSystemUIFont"/>
-          <w:color w:val="353535"/>
-          <w:sz w:val="22"/>
-        </w:rPr>
-        <w:t>" :</w:t>
-      </w:r>
-      <w:proofErr w:type="gramEnd"/>
-      <w:r>
-        <w:rPr>
-          <w:rFonts w:ascii="AppleSystemUIFont" w:hAnsi="AppleSystemUIFont" w:cs="AppleSystemUIFont"/>
-          <w:color w:val="353535"/>
-          <w:sz w:val="22"/>
-        </w:rPr>
-        <w:t xml:space="preserve"> "1452342524",</w:t>
-      </w:r>
-    </w:p>
-    <w:p>
-      <w:pPr>
-        <w:autoSpaceDE w:val="0"/>
-        <w:autoSpaceDN w:val="0"/>
-        <w:adjustRightInd w:val="0"/>
-        <w:rPr>
-          <w:rFonts w:ascii="AppleSystemUIFont" w:hAnsi="AppleSystemUIFont" w:cs="AppleSystemUIFont"/>
-          <w:color w:val="353535"/>
-          <w:sz w:val="22"/>
-        </w:rPr>
-      </w:pPr>
-      <w:r>
-        <w:rPr>
-          <w:rFonts w:ascii="AppleSystemUIFont" w:hAnsi="AppleSystemUIFont" w:cs="AppleSystemUIFont"/>
-          <w:color w:val="353535"/>
-          <w:sz w:val="22"/>
-        </w:rPr>
-        <w:t xml:space="preserve">    "email</w:t>
-      </w:r>
-      <w:proofErr w:type="gramStart"/>
-      <w:r>
-        <w:rPr>
-          <w:rFonts w:ascii="AppleSystemUIFont" w:hAnsi="AppleSystemUIFont" w:cs="AppleSystemUIFont"/>
-          <w:color w:val="353535"/>
-          <w:sz w:val="22"/>
-        </w:rPr>
-        <w:t>" :</w:t>
-      </w:r>
-      <w:proofErr w:type="gramEnd"/>
-      <w:r>
-        <w:rPr>
-          <w:rFonts w:ascii="AppleSystemUIFont" w:hAnsi="AppleSystemUIFont" w:cs="AppleSystemUIFont"/>
-          <w:color w:val="353535"/>
-          <w:sz w:val="22"/>
-        </w:rPr>
-        <w:t xml:space="preserve"> "464494933@qq.com",</w:t>
-      </w:r>
-    </w:p>
-    <w:p>
-      <w:pPr>
-        <w:autoSpaceDE w:val="0"/>
-        <w:autoSpaceDN w:val="0"/>
-        <w:adjustRightInd w:val="0"/>
-        <w:rPr>
-          <w:rFonts w:ascii="AppleSystemUIFont" w:hAnsi="AppleSystemUIFont" w:cs="AppleSystemUIFont"/>
-          <w:color w:val="353535"/>
-          <w:sz w:val="22"/>
-        </w:rPr>
-      </w:pPr>
-      <w:r>
-        <w:rPr>
-          <w:rFonts w:ascii="AppleSystemUIFont" w:hAnsi="AppleSystemUIFont" w:cs="AppleSystemUIFont"/>
-          <w:color w:val="353535"/>
-          <w:sz w:val="22"/>
-        </w:rPr>
-        <w:t xml:space="preserve">    "avatar</w:t>
-      </w:r>
-      <w:proofErr w:type="gramStart"/>
-      <w:r>
-        <w:rPr>
-          <w:rFonts w:ascii="AppleSystemUIFont" w:hAnsi="AppleSystemUIFont" w:cs="AppleSystemUIFont"/>
-          <w:color w:val="353535"/>
-          <w:sz w:val="22"/>
-        </w:rPr>
-        <w:t>" :</w:t>
-      </w:r>
-      <w:proofErr w:type="gramEnd"/>
-      <w:r>
-        <w:rPr>
-          <w:rFonts w:ascii="AppleSystemUIFont" w:hAnsi="AppleSystemUIFont" w:cs="AppleSystemUIFont"/>
-          <w:color w:val="353535"/>
-          <w:sz w:val="22"/>
-        </w:rPr>
-        <w:t xml:space="preserve"> </w:t>
-      </w:r>
-      <w:r>
-        <w:rPr>
-          <w:rFonts w:ascii="AppleSystemUIFont" w:hAnsi="AppleSystemUIFont" w:cs="AppleSystemUIFont"/>
-          <w:color w:val="353535"/>
-          <w:sz w:val="22"/>
-        </w:rPr>
-        <w:t>"</w:t>
-      </w:r>
-      <w:r>
-        <w:rPr>
-          <w:rFonts w:ascii="AppleSystemUIFont" w:hAnsi="AppleSystemUIFont" w:cs="AppleSystemUIFont"/>
-          <w:color w:val="353535"/>
-          <w:sz w:val="22"/>
-        </w:rPr>
-        <w:t>"../images/tiramisu.jpg</w:t>
-      </w:r>
-      <w:r>
-        <w:rPr>
-          <w:rFonts w:ascii="AppleSystemUIFont" w:hAnsi="AppleSystemUIFont" w:cs="AppleSystemUIFont"/>
-          <w:color w:val="353535"/>
-          <w:sz w:val="22"/>
-        </w:rPr>
-        <w:t xml:space="preserve"> ",</w:t>
-      </w:r>
-    </w:p>
-    <w:p>
-      <w:pPr>
-        <w:autoSpaceDE w:val="0"/>
-        <w:autoSpaceDN w:val="0"/>
-        <w:adjustRightInd w:val="0"/>
-        <w:rPr>
-          <w:rFonts w:ascii="AppleSystemUIFont" w:hAnsi="AppleSystemUIFont" w:cs="AppleSystemUIFont"/>
-          <w:color w:val="353535"/>
-          <w:sz w:val="22"/>
-        </w:rPr>
-      </w:pPr>
-      <w:r>
-        <w:rPr>
-          <w:rFonts w:ascii="AppleSystemUIFont" w:hAnsi="AppleSystemUIFont" w:cs="AppleSystemUIFont"/>
-          <w:color w:val="353535"/>
-          <w:sz w:val="22"/>
-        </w:rPr>
-        <w:t xml:space="preserve">    "address</w:t>
-      </w:r>
-      <w:proofErr w:type="gramStart"/>
-      <w:r>
-        <w:rPr>
-          <w:rFonts w:ascii="AppleSystemUIFont" w:hAnsi="AppleSystemUIFont" w:cs="AppleSystemUIFont"/>
-          <w:color w:val="353535"/>
-          <w:sz w:val="22"/>
-        </w:rPr>
-        <w:t>" :</w:t>
-      </w:r>
-      <w:proofErr w:type="gramEnd"/>
-      <w:r>
-        <w:rPr>
-          <w:rFonts w:ascii="AppleSystemUIFont" w:hAnsi="AppleSystemUIFont" w:cs="AppleSystemUIFont"/>
-          <w:color w:val="353535"/>
-          <w:sz w:val="22"/>
-        </w:rPr>
-        <w:t xml:space="preserve"> </w:t>
-      </w:r>
-      <w:r>
-        <w:rPr>
-          <w:rFonts w:ascii="AppleSystemUIFont" w:hAnsi="AppleSystemUIFont" w:cs="AppleSystemUIFont"/>
-          <w:color w:val="353535"/>
-          <w:sz w:val="22"/>
-        </w:rPr>
-        <w:t>"</w:t>
-      </w:r>
-      <w:r>
-        <w:rPr>
-          <w:rFonts w:ascii="AppleSystemUIFont" w:hAnsi="AppleSystemUIFont" w:cs="AppleSystemUIFont"/>
-          <w:color w:val="353535"/>
-          <w:sz w:val="22"/>
-        </w:rPr>
-        <w:t>800 W Campbell Rd, Richardson, TX 75080</w:t>
-      </w:r>
-    </w:p>
-    <w:p>
-      <w:pPr>
-        <w:autoSpaceDE w:val="0"/>
-        <w:autoSpaceDN w:val="0"/>
-        <w:adjustRightInd w:val="0"/>
-        <w:rPr>
-          <w:rFonts w:ascii="AppleSystemUIFont" w:hAnsi="AppleSystemUIFont" w:cs="AppleSystemUIFont"/>
-          <w:color w:val="353535"/>
-          <w:sz w:val="22"/>
-        </w:rPr>
-      </w:pPr>
-      <w:r>
-        <w:rPr>
-          <w:rFonts w:ascii="AppleSystemUIFont" w:hAnsi="AppleSystemUIFont" w:cs="AppleSystemUIFont"/>
-          <w:color w:val="353535"/>
-          <w:sz w:val="22"/>
-        </w:rPr>
-        <w:t xml:space="preserve"> </w:t>
-      </w:r>
-      <w:r>
-        <w:rPr>
-          <w:rFonts w:ascii="AppleSystemUIFont" w:hAnsi="AppleSystemUIFont" w:cs="AppleSystemUIFont"/>
-          <w:color w:val="353535"/>
-          <w:sz w:val="22"/>
-        </w:rPr>
-        <w:t>"</w:t>
-      </w:r>
-    </w:p>
-    <w:p>
-      <w:pPr>
-        <w:autoSpaceDE w:val="0"/>
-        <w:autoSpaceDN w:val="0"/>
-        <w:adjustRightInd w:val="0"/>
-        <w:rPr>
-          <w:rFonts w:ascii="AppleSystemUIFont" w:hAnsi="AppleSystemUIFont" w:cs="AppleSystemUIFont"/>
-          <w:color w:val="353535"/>
-          <w:sz w:val="22"/>
-        </w:rPr>
-      </w:pPr>
-      <w:r>
-        <w:rPr>
-          <w:rFonts w:ascii="AppleSystemUIFont" w:hAnsi="AppleSystemUIFont" w:cs="AppleSystemUIFont"/>
-          <w:color w:val="353535"/>
-          <w:sz w:val="22"/>
-        </w:rPr>
-        <w:t>}</w:t>
-      </w:r>
-    </w:p>
-    <w:p>
-      <w:pPr>
-        <w:autoSpaceDE w:val="0"/>
-        <w:autoSpaceDN w:val="0"/>
-        <w:adjustRightInd w:val="0"/>
-        <w:rPr>
-          <w:rFonts w:ascii="AppleSystemUIFont" w:hAnsi="AppleSystemUIFont" w:cs="AppleSystemUIFont"/>
-          <w:color w:val="353535"/>
-          <w:sz w:val="22"/>
-        </w:rPr>
-      </w:pPr>
-    </w:p>
-    <w:p>
-      <w:pPr>
+          <w:szCs w:val="28"/>
+        </w:rPr>
+        <w:t>5</w:t>
+      </w:r>
+      <w:r>
+        <w:rPr>
+          <w:rFonts w:hint="eastAsia"/>
+          <w:b/>
+          <w:sz w:val="28"/>
+          <w:szCs w:val="28"/>
+        </w:rPr>
+        <w:t xml:space="preserve">. </w:t>
+      </w:r>
+      <w:r>
+        <w:rPr>
+          <w:rFonts w:ascii="Apple Symbols" w:hAnsi="Apple Symbols" w:cs="Apple Symbols" w:hint="cs"/>
+          <w:b/>
+          <w:sz w:val="28"/>
+        </w:rPr>
+        <w:t>F</w:t>
+      </w:r>
+      <w:r>
+        <w:rPr>
+          <w:rFonts w:ascii="Apple Symbols" w:eastAsiaTheme="minorEastAsia" w:hAnsi="Apple Symbols" w:cs="Apple Symbols" w:hint="cs"/>
+          <w:b/>
+          <w:sz w:val="28"/>
+        </w:rPr>
+        <w:t>ramework</w:t>
+      </w:r>
+    </w:p>
+    <w:p>
+      <w:pPr>
+        <w:ind w:left="360"/>
+        <w:rPr>
+          <w:rFonts w:eastAsiaTheme="minorEastAsia"/>
+        </w:rPr>
+      </w:pPr>
+      <w:r>
+        <w:rPr>
+          <w:rFonts w:eastAsiaTheme="minorEastAsia"/>
+        </w:rPr>
+        <w:t>MEAN stack: MongoDB + Express + AngularJS + Node.js</w:t>
+      </w:r>
+    </w:p>
+    <w:p>
+      <w:pPr>
+        <w:ind w:left="360"/>
         <w:rPr>
           <w:rFonts w:ascii="Apple Symbols" w:eastAsiaTheme="minorEastAsia" w:hAnsi="Apple Symbols" w:cs="Apple Symbols"/>
           <w:sz w:val="28"/>
         </w:rPr>
       </w:pPr>
-      <w:r>
-        <w:rPr>
-          <w:rFonts w:ascii="SimSun" w:eastAsia="SimSun" w:hAnsi="SimSun" w:cs="SimSun" w:hint="eastAsia"/>
+    </w:p>
+    <w:p>
+      <w:pPr>
+        <w:rPr>
+          <w:rFonts w:eastAsiaTheme="minorEastAsia"/>
+          <w:b/>
           <w:sz w:val="28"/>
           <w:szCs w:val="28"/>
         </w:rPr>
-        <w:t>五</w:t>
-      </w:r>
+      </w:pPr>
       <w:r>
         <w:rPr>
           <w:rFonts w:hint="eastAsia"/>
+          <w:b/>
           <w:sz w:val="28"/>
           <w:szCs w:val="28"/>
         </w:rPr>
-        <w:t xml:space="preserve"> . </w:t>
-      </w:r>
-      <w:r>
-        <w:rPr>
-          <w:rFonts w:ascii="Apple Symbols" w:hAnsi="Apple Symbols" w:cs="Apple Symbols" w:hint="cs"/>
+        <w:t>6</w:t>
+      </w:r>
+      <w:r>
+        <w:rPr>
+          <w:rFonts w:hint="eastAsia"/>
+          <w:b/>
           <w:sz w:val="28"/>
-        </w:rPr>
-        <w:t>F</w:t>
-      </w:r>
-      <w:r>
-        <w:rPr>
-          <w:rFonts w:ascii="Apple Symbols" w:eastAsiaTheme="minorEastAsia" w:hAnsi="Apple Symbols" w:cs="Apple Symbols" w:hint="cs"/>
+          <w:szCs w:val="28"/>
+        </w:rPr>
+        <w:t xml:space="preserve">. </w:t>
+      </w:r>
+      <w:r>
+        <w:rPr>
+          <w:b/>
           <w:sz w:val="28"/>
-        </w:rPr>
-        <w:t>ramework</w:t>
-      </w:r>
+          <w:szCs w:val="28"/>
+        </w:rPr>
+        <w:t>Screenshots for main functionalities</w:t>
+      </w:r>
+    </w:p>
+    <w:p>
+      <w:pPr>
+        <w:pStyle w:val="ListParagraph"/>
+        <w:numPr>
+          <w:ilvl w:val="0"/>
+          <w:numId w:val="4"/>
+        </w:numPr>
+        <w:rPr>
+          <w:rFonts w:ascii="Times New Roman" w:hAnsi="Times New Roman" w:cs="Times New Roman"/>
+          <w:b/>
+        </w:rPr>
+      </w:pPr>
+      <w:r>
+        <w:rPr>
+          <w:rFonts w:hint="eastAsia"/>
+          <w:noProof/>
+        </w:rPr>
+        <w:drawing>
+          <wp:anchor distT="0" distB="0" distL="114300" distR="114300" simplePos="0" relativeHeight="251658240" behindDoc="0" locked="0" layoutInCell="1" allowOverlap="1">
+            <wp:simplePos x="0" y="0"/>
+            <wp:positionH relativeFrom="margin">
+              <wp:align>center</wp:align>
+            </wp:positionH>
+            <wp:positionV relativeFrom="paragraph">
+              <wp:posOffset>344170</wp:posOffset>
+            </wp:positionV>
+            <wp:extent cx="4438650" cy="2957830"/>
+            <wp:effectExtent l="0" t="0" r="0" b="0"/>
+            <wp:wrapTopAndBottom/>
+            <wp:docPr id="5" name="图片 5"/>
+            <wp:cNvGraphicFramePr>
+              <a:graphicFrameLocks xmlns:a="http://schemas.openxmlformats.org/drawingml/2006/main" noChangeAspect="1"/>
+            </wp:cNvGraphicFramePr>
+            <a:graphic xmlns:a="http://schemas.openxmlformats.org/drawingml/2006/main">
+              <a:graphicData uri="http://schemas.openxmlformats.org/drawingml/2006/picture">
+                <pic:pic xmlns:pic="http://schemas.openxmlformats.org/drawingml/2006/picture">
+                  <pic:nvPicPr>
+                    <pic:cNvPr id="5" name="localhost_3000_ (1).png"/>
+                    <pic:cNvPicPr/>
+                  </pic:nvPicPr>
+                  <pic:blipFill>
+                    <a:blip r:embed="rId9" cstate="print">
+                      <a:extLst>
+                        <a:ext uri="{28A0092B-C50C-407E-A947-70E740481C1C}">
+                          <a14:useLocalDpi xmlns:a14="http://schemas.microsoft.com/office/drawing/2010/main" val="0"/>
+                        </a:ext>
+                      </a:extLst>
+                    </a:blip>
+                    <a:stretch>
+                      <a:fillRect/>
+                    </a:stretch>
+                  </pic:blipFill>
+                  <pic:spPr>
+                    <a:xfrm>
+                      <a:off x="0" y="0"/>
+                      <a:ext cx="4438650" cy="2957830"/>
+                    </a:xfrm>
+                    <a:prstGeom prst="rect">
+                      <a:avLst/>
+                    </a:prstGeom>
+                  </pic:spPr>
+                </pic:pic>
+              </a:graphicData>
+            </a:graphic>
+            <wp14:sizeRelH relativeFrom="margin">
+              <wp14:pctWidth>0</wp14:pctWidth>
+            </wp14:sizeRelH>
+            <wp14:sizeRelV relativeFrom="margin">
+              <wp14:pctHeight>0</wp14:pctHeight>
+            </wp14:sizeRelV>
+          </wp:anchor>
+        </w:drawing>
+      </w:r>
+      <w:r>
+        <w:rPr>
+          <w:rFonts w:ascii="Times New Roman" w:hAnsi="Times New Roman" w:cs="Times New Roman" w:hint="eastAsia"/>
+          <w:b/>
+        </w:rPr>
+        <w:t>details page</w:t>
+      </w:r>
+    </w:p>
+    <w:p>
+      <w:pPr>
+        <w:pStyle w:val="ListParagraph"/>
+        <w:rPr>
+          <w:rFonts w:ascii="Times New Roman" w:hAnsi="Times New Roman" w:cs="Times New Roman"/>
+          <w:b/>
+        </w:rPr>
+      </w:pPr>
+    </w:p>
+    <w:p>
+      <w:pPr>
+        <w:pStyle w:val="ListParagraph"/>
+        <w:rPr>
+          <w:rFonts w:ascii="Times New Roman" w:hAnsi="Times New Roman" w:cs="Times New Roman"/>
+          <w:b/>
+        </w:rPr>
+      </w:pPr>
+    </w:p>
+    <w:p>
+      <w:pPr>
+        <w:pStyle w:val="ListParagraph"/>
+        <w:numPr>
+          <w:ilvl w:val="0"/>
+          <w:numId w:val="4"/>
+        </w:numPr>
+        <w:rPr>
+          <w:rFonts w:ascii="Times New Roman" w:hAnsi="Times New Roman" w:cs="Times New Roman"/>
+          <w:b/>
+        </w:rPr>
+      </w:pPr>
+      <w:r>
+        <w:rPr>
+          <w:rFonts w:ascii="Times New Roman" w:hAnsi="Times New Roman" w:cs="Times New Roman"/>
+          <w:b/>
+          <w:noProof/>
+        </w:rPr>
+        <w:drawing>
+          <wp:anchor distT="0" distB="0" distL="114300" distR="114300" simplePos="0" relativeHeight="251660288" behindDoc="0" locked="0" layoutInCell="1" allowOverlap="1">
+            <wp:simplePos x="0" y="0"/>
+            <wp:positionH relativeFrom="margin">
+              <wp:align>center</wp:align>
+            </wp:positionH>
+            <wp:positionV relativeFrom="paragraph">
+              <wp:posOffset>349250</wp:posOffset>
+            </wp:positionV>
+            <wp:extent cx="4482000" cy="3106800"/>
+            <wp:effectExtent l="0" t="0" r="0" b="0"/>
+            <wp:wrapTopAndBottom/>
+            <wp:docPr id="7" name="图片 7"/>
+            <wp:cNvGraphicFramePr>
+              <a:graphicFrameLocks xmlns:a="http://schemas.openxmlformats.org/drawingml/2006/main" noChangeAspect="1"/>
+            </wp:cNvGraphicFramePr>
+            <a:graphic xmlns:a="http://schemas.openxmlformats.org/drawingml/2006/main">
+              <a:graphicData uri="http://schemas.openxmlformats.org/drawingml/2006/picture">
+                <pic:pic xmlns:pic="http://schemas.openxmlformats.org/drawingml/2006/picture">
+                  <pic:nvPicPr>
+                    <pic:cNvPr id="7" name="localhost_3000_ (3).png"/>
+                    <pic:cNvPicPr/>
+                  </pic:nvPicPr>
+                  <pic:blipFill>
+                    <a:blip r:embed="rId10" cstate="print">
+                      <a:extLst>
+                        <a:ext uri="{28A0092B-C50C-407E-A947-70E740481C1C}">
+                          <a14:useLocalDpi xmlns:a14="http://schemas.microsoft.com/office/drawing/2010/main" val="0"/>
+                        </a:ext>
+                      </a:extLst>
+                    </a:blip>
+                    <a:stretch>
+                      <a:fillRect/>
+                    </a:stretch>
+                  </pic:blipFill>
+                  <pic:spPr>
+                    <a:xfrm>
+                      <a:off x="0" y="0"/>
+                      <a:ext cx="4482000" cy="3106800"/>
+                    </a:xfrm>
+                    <a:prstGeom prst="rect">
+                      <a:avLst/>
+                    </a:prstGeom>
+                  </pic:spPr>
+                </pic:pic>
+              </a:graphicData>
+            </a:graphic>
+            <wp14:sizeRelH relativeFrom="margin">
+              <wp14:pctWidth>0</wp14:pctWidth>
+            </wp14:sizeRelH>
+            <wp14:sizeRelV relativeFrom="margin">
+              <wp14:pctHeight>0</wp14:pctHeight>
+            </wp14:sizeRelV>
+          </wp:anchor>
+        </w:drawing>
+      </w:r>
+      <w:r>
+        <w:rPr>
+          <w:rFonts w:ascii="Times New Roman" w:hAnsi="Times New Roman" w:cs="Times New Roman"/>
+          <w:b/>
+        </w:rPr>
+        <w:t>add dishes</w:t>
+      </w:r>
+    </w:p>
+    <w:p>
+      <w:pPr>
+        <w:pStyle w:val="ListParagraph"/>
+        <w:rPr>
+          <w:rFonts w:ascii="Times New Roman" w:hAnsi="Times New Roman" w:cs="Times New Roman"/>
+          <w:b/>
+        </w:rPr>
+      </w:pPr>
+    </w:p>
+    <w:p>
+      <w:pPr>
+        <w:pStyle w:val="ListParagraph"/>
+        <w:rPr>
+          <w:rFonts w:ascii="Times New Roman" w:hAnsi="Times New Roman" w:cs="Times New Roman"/>
+          <w:b/>
+        </w:rPr>
+      </w:pPr>
+    </w:p>
+    <w:p>
+      <w:pPr>
+        <w:pStyle w:val="ListParagraph"/>
+        <w:rPr>
+          <w:rFonts w:ascii="Times New Roman" w:hAnsi="Times New Roman" w:cs="Times New Roman"/>
+          <w:b/>
+        </w:rPr>
+      </w:pPr>
+    </w:p>
+    <w:p>
+      <w:pPr>
+        <w:pStyle w:val="ListParagraph"/>
+        <w:numPr>
+          <w:ilvl w:val="0"/>
+          <w:numId w:val="4"/>
+        </w:numPr>
+        <w:rPr>
+          <w:rFonts w:ascii="Times New Roman" w:hAnsi="Times New Roman" w:cs="Times New Roman"/>
+          <w:b/>
+        </w:rPr>
+      </w:pPr>
+      <w:r>
+        <w:rPr>
+          <w:rFonts w:ascii="Times New Roman" w:hAnsi="Times New Roman" w:cs="Times New Roman"/>
+          <w:b/>
+        </w:rPr>
+        <w:t>C</w:t>
+      </w:r>
+      <w:r>
+        <w:rPr>
+          <w:rFonts w:ascii="Times New Roman" w:hAnsi="Times New Roman" w:cs="Times New Roman"/>
+          <w:b/>
+        </w:rPr>
+        <w:t>art</w:t>
+      </w:r>
+    </w:p>
+    <w:p>
+      <w:pPr>
+        <w:rPr>
+          <w:rFonts w:eastAsiaTheme="minorEastAsia"/>
+          <w:b/>
+        </w:rPr>
+      </w:pPr>
+      <w:r>
+        <w:rPr>
+          <w:rFonts w:eastAsiaTheme="minorEastAsia"/>
+          <w:b/>
+          <w:noProof/>
+        </w:rPr>
+        <w:lastRenderedPageBreak/>
+        <w:drawing>
+          <wp:anchor distT="0" distB="0" distL="114300" distR="114300" simplePos="0" relativeHeight="251659264" behindDoc="0" locked="0" layoutInCell="1" allowOverlap="1">
+            <wp:simplePos x="0" y="0"/>
+            <wp:positionH relativeFrom="margin">
+              <wp:posOffset>695325</wp:posOffset>
+            </wp:positionH>
+            <wp:positionV relativeFrom="paragraph">
+              <wp:posOffset>176530</wp:posOffset>
+            </wp:positionV>
+            <wp:extent cx="4543425" cy="3028950"/>
+            <wp:effectExtent l="0" t="0" r="9525" b="0"/>
+            <wp:wrapTopAndBottom/>
+            <wp:docPr id="6" name="图片 6"/>
+            <wp:cNvGraphicFramePr>
+              <a:graphicFrameLocks xmlns:a="http://schemas.openxmlformats.org/drawingml/2006/main" noChangeAspect="1"/>
+            </wp:cNvGraphicFramePr>
+            <a:graphic xmlns:a="http://schemas.openxmlformats.org/drawingml/2006/main">
+              <a:graphicData uri="http://schemas.openxmlformats.org/drawingml/2006/picture">
+                <pic:pic xmlns:pic="http://schemas.openxmlformats.org/drawingml/2006/picture">
+                  <pic:nvPicPr>
+                    <pic:cNvPr id="6" name="localhost_3000_ (2).png"/>
+                    <pic:cNvPicPr/>
+                  </pic:nvPicPr>
+                  <pic:blipFill>
+                    <a:blip r:embed="rId11" cstate="print">
+                      <a:extLst>
+                        <a:ext uri="{28A0092B-C50C-407E-A947-70E740481C1C}">
+                          <a14:useLocalDpi xmlns:a14="http://schemas.microsoft.com/office/drawing/2010/main" val="0"/>
+                        </a:ext>
+                      </a:extLst>
+                    </a:blip>
+                    <a:stretch>
+                      <a:fillRect/>
+                    </a:stretch>
+                  </pic:blipFill>
+                  <pic:spPr>
+                    <a:xfrm>
+                      <a:off x="0" y="0"/>
+                      <a:ext cx="4543425" cy="3028950"/>
+                    </a:xfrm>
+                    <a:prstGeom prst="rect">
+                      <a:avLst/>
+                    </a:prstGeom>
+                  </pic:spPr>
+                </pic:pic>
+              </a:graphicData>
+            </a:graphic>
+            <wp14:sizeRelH relativeFrom="margin">
+              <wp14:pctWidth>0</wp14:pctWidth>
+            </wp14:sizeRelH>
+            <wp14:sizeRelV relativeFrom="margin">
+              <wp14:pctHeight>0</wp14:pctHeight>
+            </wp14:sizeRelV>
+          </wp:anchor>
+        </w:drawing>
+      </w:r>
+    </w:p>
+    <w:p>
+      <w:pPr>
+        <w:pStyle w:val="ListParagraph"/>
+        <w:numPr>
+          <w:ilvl w:val="0"/>
+          <w:numId w:val="4"/>
+        </w:numPr>
+        <w:rPr>
+          <w:b/>
+        </w:rPr>
+      </w:pPr>
+      <w:r>
+        <w:rPr>
+          <w:b/>
+        </w:rPr>
+        <w:t>O</w:t>
+      </w:r>
+      <w:r>
+        <w:rPr>
+          <w:rFonts w:hint="eastAsia"/>
+          <w:b/>
+        </w:rPr>
+        <w:t xml:space="preserve">rder </w:t>
+      </w:r>
+      <w:r>
+        <w:rPr>
+          <w:b/>
+        </w:rPr>
+        <w:t>history</w:t>
+      </w:r>
+    </w:p>
+    <w:p>
+      <w:pPr>
+        <w:pStyle w:val="ListParagraph"/>
+        <w:rPr>
+          <w:rFonts w:ascii="Times New Roman" w:hAnsi="Times New Roman" w:cs="Times New Roman"/>
+          <w:b/>
+        </w:rPr>
+      </w:pPr>
+    </w:p>
+    <w:p>
+      <w:pPr>
+        <w:pStyle w:val="ListParagraph"/>
+        <w:rPr>
+          <w:rFonts w:ascii="Times New Roman" w:hAnsi="Times New Roman" w:cs="Times New Roman"/>
+          <w:b/>
+        </w:rPr>
+      </w:pPr>
+      <w:r>
+        <w:rPr>
+          <w:rFonts w:ascii="Times New Roman" w:hAnsi="Times New Roman" w:cs="Times New Roman" w:hint="eastAsia"/>
+          <w:b/>
+          <w:noProof/>
+        </w:rPr>
+        <w:lastRenderedPageBreak/>
+        <w:drawing>
+          <wp:anchor distT="0" distB="0" distL="114300" distR="114300" simplePos="0" relativeHeight="251661312" behindDoc="0" locked="0" layoutInCell="1" allowOverlap="1">
+            <wp:simplePos x="0" y="0"/>
+            <wp:positionH relativeFrom="margin">
+              <wp:posOffset>314325</wp:posOffset>
+            </wp:positionH>
+            <wp:positionV relativeFrom="paragraph">
+              <wp:posOffset>235892</wp:posOffset>
+            </wp:positionV>
+            <wp:extent cx="4705200" cy="4604400"/>
+            <wp:effectExtent l="0" t="0" r="635" b="5715"/>
+            <wp:wrapTopAndBottom/>
+            <wp:docPr id="8" name="图片 8"/>
+            <wp:cNvGraphicFramePr>
+              <a:graphicFrameLocks xmlns:a="http://schemas.openxmlformats.org/drawingml/2006/main" noChangeAspect="1"/>
+            </wp:cNvGraphicFramePr>
+            <a:graphic xmlns:a="http://schemas.openxmlformats.org/drawingml/2006/main">
+              <a:graphicData uri="http://schemas.openxmlformats.org/drawingml/2006/picture">
+                <pic:pic xmlns:pic="http://schemas.openxmlformats.org/drawingml/2006/picture">
+                  <pic:nvPicPr>
+                    <pic:cNvPr id="8" name="localhost_3000_ (4).png"/>
+                    <pic:cNvPicPr/>
+                  </pic:nvPicPr>
+                  <pic:blipFill>
+                    <a:blip r:embed="rId12" cstate="print">
+                      <a:extLst>
+                        <a:ext uri="{28A0092B-C50C-407E-A947-70E740481C1C}">
+                          <a14:useLocalDpi xmlns:a14="http://schemas.microsoft.com/office/drawing/2010/main" val="0"/>
+                        </a:ext>
+                      </a:extLst>
+                    </a:blip>
+                    <a:stretch>
+                      <a:fillRect/>
+                    </a:stretch>
+                  </pic:blipFill>
+                  <pic:spPr>
+                    <a:xfrm>
+                      <a:off x="0" y="0"/>
+                      <a:ext cx="4705200" cy="4604400"/>
+                    </a:xfrm>
+                    <a:prstGeom prst="rect">
+                      <a:avLst/>
+                    </a:prstGeom>
+                  </pic:spPr>
+                </pic:pic>
+              </a:graphicData>
+            </a:graphic>
+            <wp14:sizeRelH relativeFrom="margin">
+              <wp14:pctWidth>0</wp14:pctWidth>
+            </wp14:sizeRelH>
+            <wp14:sizeRelV relativeFrom="margin">
+              <wp14:pctHeight>0</wp14:pctHeight>
+            </wp14:sizeRelV>
+          </wp:anchor>
+        </w:drawing>
+      </w:r>
+    </w:p>
+    <w:p>
+      <w:pPr>
+        <w:pStyle w:val="ListParagraph"/>
+        <w:rPr>
+          <w:rFonts w:ascii="Times New Roman" w:hAnsi="Times New Roman" w:cs="Times New Roman"/>
+          <w:b/>
+        </w:rPr>
+      </w:pPr>
+    </w:p>
+    <w:p>
+      <w:pPr>
+        <w:pStyle w:val="ListParagraph"/>
+        <w:rPr>
+          <w:rFonts w:ascii="Times New Roman" w:hAnsi="Times New Roman" w:cs="Times New Roman"/>
+          <w:b/>
+        </w:rPr>
+      </w:pPr>
+    </w:p>
+    <w:p>
+      <w:pPr>
+        <w:rPr>
+          <w:rFonts w:eastAsiaTheme="minorEastAsia"/>
+          <w:b/>
+        </w:rPr>
+      </w:pPr>
     </w:p>
     <w:p>
       <w:pPr>
@@ -4069,129 +4245,194 @@
           <w:sz w:val="28"/>
         </w:rPr>
       </w:pPr>
-      <w:r>
-        <w:rPr>
-          <w:rFonts w:ascii="Apple Symbols" w:eastAsiaTheme="minorEastAsia" w:hAnsi="Apple Symbols" w:cs="Apple Symbols" w:hint="eastAsia"/>
+    </w:p>
+    <w:p>
+      <w:pPr>
+        <w:rPr>
+          <w:rFonts w:ascii="Apple Symbols" w:eastAsiaTheme="minorEastAsia" w:hAnsi="Apple Symbols" w:cs="Apple Symbols"/>
+          <w:b/>
           <w:sz w:val="28"/>
         </w:rPr>
-        <w:lastRenderedPageBreak/>
-        <w:t>MEAN stack:</w:t>
-      </w:r>
-      <w:r>
-        <w:rPr>
-          <w:rFonts w:ascii="Apple Symbols" w:eastAsiaTheme="minorEastAsia" w:hAnsi="Apple Symbols" w:cs="Apple Symbols"/>
-          <w:sz w:val="28"/>
-        </w:rPr>
-        <w:t xml:space="preserve"> MongoDB + Express + AngularJS + Node.js</w:t>
-      </w:r>
-    </w:p>
-    <w:p>
-      <w:pPr>
-        <w:ind w:left="360"/>
-        <w:rPr>
-          <w:rFonts w:ascii="Apple Symbols" w:eastAsiaTheme="minorEastAsia" w:hAnsi="Apple Symbols" w:cs="Apple Symbols"/>
-          <w:sz w:val="28"/>
-        </w:rPr>
-      </w:pPr>
-    </w:p>
-    <w:p>
-      <w:pPr>
-        <w:rPr>
+      </w:pPr>
+      <w:r>
+        <w:rPr>
+          <w:rFonts w:ascii="SimSun" w:eastAsia="SimSun" w:hAnsi="SimSun" w:cs="SimSun" w:hint="eastAsia"/>
+          <w:b/>
           <w:sz w:val="28"/>
           <w:szCs w:val="28"/>
         </w:rPr>
-      </w:pPr>
-      <w:r>
-        <w:rPr>
-          <w:rFonts w:ascii="SimSun" w:eastAsia="SimSun" w:hAnsi="SimSun" w:cs="SimSun" w:hint="eastAsia"/>
+        <w:t>7</w:t>
+      </w:r>
+      <w:r>
+        <w:rPr>
+          <w:rFonts w:hint="eastAsia"/>
+          <w:b/>
           <w:sz w:val="28"/>
           <w:szCs w:val="28"/>
         </w:rPr>
-        <w:t>六</w:t>
+        <w:t xml:space="preserve">. </w:t>
+      </w:r>
+      <w:r>
+        <w:rPr>
+          <w:rFonts w:ascii="Apple Symbols" w:eastAsiaTheme="minorEastAsia" w:hAnsi="Apple Symbols" w:cs="Apple Symbols"/>
+          <w:b/>
+          <w:sz w:val="28"/>
+        </w:rPr>
+        <w:t>Team Members</w:t>
+      </w:r>
+    </w:p>
+    <w:p>
+      <w:r>
+        <w:t>Zheng Gao</w:t>
       </w:r>
       <w:r>
         <w:rPr>
           <w:rFonts w:hint="eastAsia"/>
+        </w:rPr>
+        <w:t>(</w:t>
+      </w:r>
+      <w:r>
+        <w:t>zxg170430</w:t>
+      </w:r>
+      <w:r>
+        <w:rPr>
+          <w:rFonts w:hint="eastAsia"/>
+        </w:rPr>
+        <w:t>)</w:t>
+      </w:r>
+    </w:p>
+    <w:p>
+      <w:proofErr w:type="spellStart"/>
+      <w:r>
+        <w:t>Tianrou</w:t>
+      </w:r>
+      <w:proofErr w:type="spellEnd"/>
+      <w:r>
+        <w:t xml:space="preserve"> Chang (</w:t>
+      </w:r>
+      <w:r>
+        <w:t>txc172430</w:t>
+      </w:r>
+      <w:r>
+        <w:t>)</w:t>
+      </w:r>
+    </w:p>
+    <w:p>
+      <w:pPr>
+        <w:autoSpaceDE w:val="0"/>
+        <w:autoSpaceDN w:val="0"/>
+        <w:adjustRightInd w:val="0"/>
+        <w:rPr>
+          <w:rFonts w:ascii="AppleSystemUIFont" w:hAnsi="AppleSystemUIFont" w:cs="AppleSystemUIFont"/>
+          <w:color w:val="353535"/>
+          <w:sz w:val="22"/>
+        </w:rPr>
+      </w:pPr>
+    </w:p>
+    <w:p>
+      <w:pPr>
+        <w:autoSpaceDE w:val="0"/>
+        <w:autoSpaceDN w:val="0"/>
+        <w:adjustRightInd w:val="0"/>
+        <w:rPr>
+          <w:rFonts w:ascii="Apple Symbols" w:eastAsiaTheme="minorEastAsia" w:hAnsi="Apple Symbols" w:cs="Apple Symbols"/>
+          <w:b/>
           <w:sz w:val="28"/>
           <w:szCs w:val="28"/>
         </w:rPr>
-        <w:t xml:space="preserve"> . </w:t>
-      </w:r>
-      <w:r>
-        <w:rPr>
+      </w:pPr>
+      <w:r>
+        <w:rPr>
+          <w:rFonts w:asciiTheme="minorEastAsia" w:eastAsiaTheme="minorEastAsia" w:hAnsiTheme="minorEastAsia" w:cs="AppleSystemUIFont" w:hint="eastAsia"/>
+          <w:b/>
+          <w:color w:val="353535"/>
           <w:sz w:val="28"/>
           <w:szCs w:val="28"/>
-          <w:highlight w:val="yellow"/>
-        </w:rPr>
-        <w:t>Screenshots for main functionalities</w:t>
-      </w:r>
-    </w:p>
-    <w:p>
-      <w:pPr>
-        <w:ind w:left="360"/>
+        </w:rPr>
+        <w:t>8.</w:t>
+      </w:r>
+      <w:r>
         <w:rPr>
           <w:rFonts w:ascii="Apple Symbols" w:eastAsiaTheme="minorEastAsia" w:hAnsi="Apple Symbols" w:cs="Apple Symbols"/>
-          <w:sz w:val="28"/>
-        </w:rPr>
-      </w:pPr>
-    </w:p>
-    <w:p>
-      <w:pPr>
-        <w:rPr>
-          <w:rFonts w:ascii="Apple Symbols" w:eastAsiaTheme="minorEastAsia" w:hAnsi="Apple Symbols" w:cs="Apple Symbols"/>
-          <w:sz w:val="28"/>
-        </w:rPr>
-      </w:pPr>
-      <w:r>
-        <w:rPr>
-          <w:rFonts w:ascii="SimSun" w:eastAsia="SimSun" w:hAnsi="SimSun" w:cs="SimSun" w:hint="eastAsia"/>
+          <w:b/>
           <w:sz w:val="28"/>
           <w:szCs w:val="28"/>
         </w:rPr>
-        <w:t>七</w:t>
+        <w:t>Work division</w:t>
+      </w:r>
+    </w:p>
+    <w:p>
+      <w:pPr>
+        <w:autoSpaceDE w:val="0"/>
+        <w:autoSpaceDN w:val="0"/>
+        <w:adjustRightInd w:val="0"/>
+      </w:pPr>
+      <w:r>
+        <w:t>Zheng Gao</w:t>
       </w:r>
       <w:r>
         <w:rPr>
           <w:rFonts w:hint="eastAsia"/>
-          <w:sz w:val="28"/>
-          <w:szCs w:val="28"/>
-        </w:rPr>
-        <w:t xml:space="preserve"> . </w:t>
-      </w:r>
-      <w:r>
-        <w:rPr>
-          <w:rFonts w:ascii="Apple Symbols" w:eastAsiaTheme="minorEastAsia" w:hAnsi="Apple Symbols" w:cs="Apple Symbols"/>
-          <w:sz w:val="28"/>
-        </w:rPr>
-        <w:t>Team Members</w:t>
-      </w:r>
-    </w:p>
-    <w:p>
-      <w:pPr>
+        </w:rPr>
+        <w:t>:</w:t>
+      </w:r>
+      <w:r>
+        <w:t xml:space="preserve"> </w:t>
+      </w:r>
+      <w:r>
+        <w:t>Database design</w:t>
+      </w:r>
+      <w:r>
+        <w:t xml:space="preserve"> and implement</w:t>
+      </w:r>
+      <w:r>
+        <w:t>,</w:t>
+      </w:r>
+      <w:r>
+        <w:t xml:space="preserve"> </w:t>
+      </w:r>
+      <w:r>
         <w:rPr>
           <w:rFonts w:hint="eastAsia"/>
         </w:rPr>
-      </w:pPr>
-      <w:r>
-        <w:t>Zheng Gao</w:t>
+        <w:t xml:space="preserve">Cart </w:t>
+      </w:r>
+      <w:r>
+        <w:t>and</w:t>
+      </w:r>
+      <w:r>
+        <w:t xml:space="preserve"> </w:t>
+      </w:r>
+      <w:bookmarkStart w:id="0" w:name="_GoBack"/>
+      <w:bookmarkEnd w:id="0"/>
+      <w:r>
+        <w:t xml:space="preserve">order </w:t>
       </w:r>
       <w:r>
         <w:rPr>
           <w:rFonts w:hint="eastAsia"/>
         </w:rPr>
-        <w:t>(</w:t>
-      </w:r>
-      <w:r>
-        <w:t>zxg170430</w:t>
-      </w:r>
-      <w:r>
-        <w:rPr>
-          <w:rFonts w:hint="eastAsia"/>
-        </w:rPr>
-        <w:t>)</w:t>
-      </w:r>
-    </w:p>
-    <w:p>
+        <w:t>related</w:t>
+      </w:r>
+      <w:r>
+        <w:t xml:space="preserve"> functions</w:t>
+      </w:r>
+      <w:r>
+        <w:t xml:space="preserve"> and a</w:t>
+      </w:r>
+      <w:r>
+        <w:t>dmin user’s functions</w:t>
+      </w:r>
+      <w:r>
+        <w:t>.</w:t>
+      </w:r>
+    </w:p>
+    <w:p>
+      <w:pPr>
+        <w:autoSpaceDE w:val="0"/>
+        <w:autoSpaceDN w:val="0"/>
+        <w:adjustRightInd w:val="0"/>
+      </w:pPr>
       <w:proofErr w:type="spellStart"/>
       <w:r>
         <w:t>Tianrou</w:t>
@@ -4201,132 +4442,6 @@
         <w:t xml:space="preserve"> Chang</w:t>
       </w:r>
       <w:r>
-        <w:t xml:space="preserve"> (</w:t>
-      </w:r>
-      <w:r>
-        <w:t>txc172430</w:t>
-      </w:r>
-      <w:r>
-        <w:t>)</w:t>
-      </w:r>
-    </w:p>
-    <w:p>
-      <w:pPr>
-        <w:autoSpaceDE w:val="0"/>
-        <w:autoSpaceDN w:val="0"/>
-        <w:adjustRightInd w:val="0"/>
-        <w:rPr>
-          <w:rFonts w:ascii="AppleSystemUIFont" w:hAnsi="AppleSystemUIFont" w:cs="AppleSystemUIFont"/>
-          <w:color w:val="353535"/>
-          <w:sz w:val="22"/>
-        </w:rPr>
-      </w:pPr>
-    </w:p>
-    <w:p>
-      <w:pPr>
-        <w:autoSpaceDE w:val="0"/>
-        <w:autoSpaceDN w:val="0"/>
-        <w:adjustRightInd w:val="0"/>
-        <w:rPr>
-          <w:rFonts w:ascii="Apple Symbols" w:eastAsiaTheme="minorEastAsia" w:hAnsi="Apple Symbols" w:cs="Apple Symbols"/>
-          <w:sz w:val="28"/>
-        </w:rPr>
-      </w:pPr>
-      <w:r>
-        <w:rPr>
-          <w:rFonts w:asciiTheme="minorEastAsia" w:eastAsiaTheme="minorEastAsia" w:hAnsiTheme="minorEastAsia" w:cs="AppleSystemUIFont" w:hint="eastAsia"/>
-          <w:color w:val="353535"/>
-          <w:sz w:val="22"/>
-        </w:rPr>
-        <w:t>八．</w:t>
-      </w:r>
-      <w:r>
-        <w:rPr>
-          <w:rFonts w:ascii="Apple Symbols" w:eastAsiaTheme="minorEastAsia" w:hAnsi="Apple Symbols" w:cs="Apple Symbols"/>
-          <w:sz w:val="28"/>
-        </w:rPr>
-        <w:t>Work division</w:t>
-      </w:r>
-    </w:p>
-    <w:p>
-      <w:pPr>
-        <w:autoSpaceDE w:val="0"/>
-        <w:autoSpaceDN w:val="0"/>
-        <w:adjustRightInd w:val="0"/>
-      </w:pPr>
-      <w:r>
-        <w:t>Zheng Gao</w:t>
-      </w:r>
-      <w:r>
-        <w:rPr>
-          <w:rFonts w:hint="eastAsia"/>
-        </w:rPr>
-        <w:t>:</w:t>
-      </w:r>
-      <w:r>
-        <w:t xml:space="preserve"> </w:t>
-      </w:r>
-      <w:r>
-        <w:t>Database design</w:t>
-      </w:r>
-      <w:r>
-        <w:t xml:space="preserve"> </w:t>
-      </w:r>
-      <w:r>
-        <w:t>and implement</w:t>
-      </w:r>
-      <w:r>
-        <w:t>,</w:t>
-      </w:r>
-      <w:r>
-        <w:t xml:space="preserve"> </w:t>
-      </w:r>
-      <w:r>
-        <w:rPr>
-          <w:rFonts w:hint="eastAsia"/>
-        </w:rPr>
-        <w:t xml:space="preserve">Cart </w:t>
-      </w:r>
-      <w:r>
-        <w:t xml:space="preserve">and order </w:t>
-      </w:r>
-      <w:r>
-        <w:rPr>
-          <w:rFonts w:hint="eastAsia"/>
-        </w:rPr>
-        <w:t>related</w:t>
-      </w:r>
-      <w:r>
-        <w:t xml:space="preserve"> functions</w:t>
-      </w:r>
-      <w:r>
-        <w:t xml:space="preserve"> and a</w:t>
-      </w:r>
-      <w:r>
-        <w:t>dmin user’s functions</w:t>
-      </w:r>
-      <w:r>
-        <w:t>.</w:t>
-      </w:r>
-    </w:p>
-    <w:p>
-      <w:pPr>
-        <w:autoSpaceDE w:val="0"/>
-        <w:autoSpaceDN w:val="0"/>
-        <w:adjustRightInd w:val="0"/>
-        <w:rPr>
-          <w:rFonts w:hint="eastAsia"/>
-        </w:rPr>
-      </w:pPr>
-      <w:proofErr w:type="spellStart"/>
-      <w:r>
-        <w:t>Tianrou</w:t>
-      </w:r>
-      <w:proofErr w:type="spellEnd"/>
-      <w:r>
-        <w:t xml:space="preserve"> Chang</w:t>
-      </w:r>
-      <w:r>
         <w:rPr>
           <w:rFonts w:ascii="SimSun" w:eastAsia="SimSun" w:hAnsi="SimSun" w:cs="SimSun" w:hint="eastAsia"/>
         </w:rPr>
@@ -4336,10 +4451,13 @@
         <w:t>Front-end design and implement</w:t>
       </w:r>
       <w:r>
-        <w:t>,</w:t>
-      </w:r>
-      <w:r>
-        <w:t xml:space="preserve"> Searching and filters, user login and  signup</w:t>
+        <w:t xml:space="preserve">, Searching and filters, </w:t>
+      </w:r>
+      <w:r>
+        <w:t xml:space="preserve">add and edit dishes information, user login and </w:t>
+      </w:r>
+      <w:r>
+        <w:t>signup</w:t>
       </w:r>
       <w:r>
         <w:t>.</w:t>
@@ -4358,7 +4476,7 @@
 <file path=word/numbering.xml><?xml version="1.0" encoding="utf-8"?>
 <w:numbering xmlns:wpc="http://schemas.microsoft.com/office/word/2010/wordprocessingCanvas" xmlns:cx="http://schemas.microsoft.com/office/drawing/2014/chartex" xmlns:cx1="http://schemas.microsoft.com/office/drawing/2015/9/8/chartex" xmlns:cx2="http://schemas.microsoft.com/office/drawing/2015/10/21/chartex" xmlns:cx3="http://schemas.microsoft.com/office/drawing/2016/5/9/chartex" xmlns:cx4="http://schemas.microsoft.com/office/drawing/2016/5/10/chartex" xmlns:cx5="http://schemas.microsoft.com/office/drawing/2016/5/11/chartex" xmlns:cx6="http://schemas.microsoft.com/office/drawing/2016/5/12/chartex" xmlns:cx7="http://schemas.microsoft.com/office/drawing/2016/5/13/chartex" xmlns:cx8="http://schemas.microsoft.com/office/drawing/2016/5/14/chartex" xmlns:mc="http://schemas.openxmlformats.org/markup-compatibility/2006" xmlns:aink="http://schemas.microsoft.com/office/drawing/2016/ink" xmlns:am3d="http://schemas.microsoft.com/office/drawing/2017/model3d" xmlns:o="urn:schemas-microsoft-com:office:office" xmlns:r="http://schemas.openxmlformats.org/officeDocument/2006/relationships" xmlns:m="http://schemas.openxmlformats.org/officeDocument/2006/math" xmlns:v="urn:schemas-microsoft-com:vml" xmlns:wp14="http://schemas.microsoft.com/office/word/2010/wordprocessingDrawing" xmlns:wp="http://schemas.openxmlformats.org/drawingml/2006/wordprocessingDrawing" xmlns:w10="urn:schemas-microsoft-com:office:word" xmlns:w="http://schemas.openxmlformats.org/wordprocessingml/2006/main" xmlns:w14="http://schemas.microsoft.com/office/word/2010/wordml" xmlns:w15="http://schemas.microsoft.com/office/word/2012/wordml" xmlns:w16cid="http://schemas.microsoft.com/office/word/2016/wordml/cid" xmlns:w16se="http://schemas.microsoft.com/office/word/2015/wordml/symex" xmlns:wpg="http://schemas.microsoft.com/office/word/2010/wordprocessingGroup" xmlns:wpi="http://schemas.microsoft.com/office/word/2010/wordprocessingInk" xmlns:wne="http://schemas.microsoft.com/office/word/2006/wordml" xmlns:wps="http://schemas.microsoft.com/office/word/2010/wordprocessingShape" mc:Ignorable="w14 w15 w16se w16cid wp14">
   <w:abstractNum w:abstractNumId="0" w15:restartNumberingAfterBreak="0">
-    <w:nsid w:val="139A23E5"/>
+    <w:nsid w:val="0A4775F6"/>
     <w:multiLevelType w:val="hybridMultilevel"/>
     <w:tmpl w:val="652E1528"/>
     <w:lvl w:ilvl="0" w:tplc="0409000F">
@@ -4447,16 +4565,16 @@
     </w:lvl>
   </w:abstractNum>
   <w:abstractNum w:abstractNumId="1" w15:restartNumberingAfterBreak="0">
-    <w:nsid w:val="1D0746BE"/>
+    <w:nsid w:val="139A23E5"/>
     <w:multiLevelType w:val="hybridMultilevel"/>
-    <w:tmpl w:val="3620FC68"/>
-    <w:lvl w:ilvl="0" w:tplc="5C549FB4">
+    <w:tmpl w:val="652E1528"/>
+    <w:lvl w:ilvl="0" w:tplc="0409000F">
       <w:start w:val="1"/>
-      <w:numFmt w:val="japaneseCounting"/>
+      <w:numFmt w:val="decimal"/>
       <w:lvlText w:val="%1."/>
       <w:lvlJc w:val="left"/>
       <w:pPr>
-        <w:ind w:left="1160" w:hanging="360"/>
+        <w:ind w:left="720" w:hanging="360"/>
       </w:pPr>
       <w:rPr>
         <w:rFonts w:hint="default"/>
@@ -4468,7 +4586,7 @@
       <w:lvlText w:val="%2."/>
       <w:lvlJc w:val="left"/>
       <w:pPr>
-        <w:ind w:left="1880" w:hanging="360"/>
+        <w:ind w:left="1440" w:hanging="360"/>
       </w:pPr>
     </w:lvl>
     <w:lvl w:ilvl="2" w:tplc="0409001B" w:tentative="1">
@@ -4477,7 +4595,7 @@
       <w:lvlText w:val="%3."/>
       <w:lvlJc w:val="right"/>
       <w:pPr>
-        <w:ind w:left="2600" w:hanging="180"/>
+        <w:ind w:left="2160" w:hanging="180"/>
       </w:pPr>
     </w:lvl>
     <w:lvl w:ilvl="3" w:tplc="0409000F" w:tentative="1">
@@ -4486,7 +4604,7 @@
       <w:lvlText w:val="%4."/>
       <w:lvlJc w:val="left"/>
       <w:pPr>
-        <w:ind w:left="3320" w:hanging="360"/>
+        <w:ind w:left="2880" w:hanging="360"/>
       </w:pPr>
     </w:lvl>
     <w:lvl w:ilvl="4" w:tplc="04090019" w:tentative="1">
@@ -4495,7 +4613,7 @@
       <w:lvlText w:val="%5."/>
       <w:lvlJc w:val="left"/>
       <w:pPr>
-        <w:ind w:left="4040" w:hanging="360"/>
+        <w:ind w:left="3600" w:hanging="360"/>
       </w:pPr>
     </w:lvl>
     <w:lvl w:ilvl="5" w:tplc="0409001B" w:tentative="1">
@@ -4504,7 +4622,7 @@
       <w:lvlText w:val="%6."/>
       <w:lvlJc w:val="right"/>
       <w:pPr>
-        <w:ind w:left="4760" w:hanging="180"/>
+        <w:ind w:left="4320" w:hanging="180"/>
       </w:pPr>
     </w:lvl>
     <w:lvl w:ilvl="6" w:tplc="0409000F" w:tentative="1">
@@ -4513,7 +4631,7 @@
       <w:lvlText w:val="%7."/>
       <w:lvlJc w:val="left"/>
       <w:pPr>
-        <w:ind w:left="5480" w:hanging="360"/>
+        <w:ind w:left="5040" w:hanging="360"/>
       </w:pPr>
     </w:lvl>
     <w:lvl w:ilvl="7" w:tplc="04090019" w:tentative="1">
@@ -4522,7 +4640,7 @@
       <w:lvlText w:val="%8."/>
       <w:lvlJc w:val="left"/>
       <w:pPr>
-        <w:ind w:left="6200" w:hanging="360"/>
+        <w:ind w:left="5760" w:hanging="360"/>
       </w:pPr>
     </w:lvl>
     <w:lvl w:ilvl="8" w:tplc="0409001B" w:tentative="1">
@@ -4531,21 +4649,21 @@
       <w:lvlText w:val="%9."/>
       <w:lvlJc w:val="right"/>
       <w:pPr>
-        <w:ind w:left="6920" w:hanging="180"/>
+        <w:ind w:left="6480" w:hanging="180"/>
       </w:pPr>
     </w:lvl>
   </w:abstractNum>
   <w:abstractNum w:abstractNumId="2" w15:restartNumberingAfterBreak="0">
-    <w:nsid w:val="1EA83BF6"/>
+    <w:nsid w:val="1D0746BE"/>
     <w:multiLevelType w:val="hybridMultilevel"/>
-    <w:tmpl w:val="7DC0CE84"/>
-    <w:lvl w:ilvl="0" w:tplc="A41686BC">
+    <w:tmpl w:val="3620FC68"/>
+    <w:lvl w:ilvl="0" w:tplc="5C549FB4">
       <w:start w:val="1"/>
       <w:numFmt w:val="japaneseCounting"/>
-      <w:lvlText w:val="%1．"/>
+      <w:lvlText w:val="%1."/>
       <w:lvlJc w:val="left"/>
       <w:pPr>
-        <w:ind w:left="800" w:hanging="440"/>
+        <w:ind w:left="1160" w:hanging="360"/>
       </w:pPr>
       <w:rPr>
         <w:rFonts w:hint="default"/>
@@ -4557,7 +4675,7 @@
       <w:lvlText w:val="%2."/>
       <w:lvlJc w:val="left"/>
       <w:pPr>
-        <w:ind w:left="1440" w:hanging="360"/>
+        <w:ind w:left="1880" w:hanging="360"/>
       </w:pPr>
     </w:lvl>
     <w:lvl w:ilvl="2" w:tplc="0409001B" w:tentative="1">
@@ -4566,7 +4684,7 @@
       <w:lvlText w:val="%3."/>
       <w:lvlJc w:val="right"/>
       <w:pPr>
-        <w:ind w:left="2160" w:hanging="180"/>
+        <w:ind w:left="2600" w:hanging="180"/>
       </w:pPr>
     </w:lvl>
     <w:lvl w:ilvl="3" w:tplc="0409000F" w:tentative="1">
@@ -4575,7 +4693,7 @@
       <w:lvlText w:val="%4."/>
       <w:lvlJc w:val="left"/>
       <w:pPr>
-        <w:ind w:left="2880" w:hanging="360"/>
+        <w:ind w:left="3320" w:hanging="360"/>
       </w:pPr>
     </w:lvl>
     <w:lvl w:ilvl="4" w:tplc="04090019" w:tentative="1">
@@ -4584,7 +4702,7 @@
       <w:lvlText w:val="%5."/>
       <w:lvlJc w:val="left"/>
       <w:pPr>
-        <w:ind w:left="3600" w:hanging="360"/>
+        <w:ind w:left="4040" w:hanging="360"/>
       </w:pPr>
     </w:lvl>
     <w:lvl w:ilvl="5" w:tplc="0409001B" w:tentative="1">
@@ -4593,7 +4711,7 @@
       <w:lvlText w:val="%6."/>
       <w:lvlJc w:val="right"/>
       <w:pPr>
-        <w:ind w:left="4320" w:hanging="180"/>
+        <w:ind w:left="4760" w:hanging="180"/>
       </w:pPr>
     </w:lvl>
     <w:lvl w:ilvl="6" w:tplc="0409000F" w:tentative="1">
@@ -4602,7 +4720,7 @@
       <w:lvlText w:val="%7."/>
       <w:lvlJc w:val="left"/>
       <w:pPr>
-        <w:ind w:left="5040" w:hanging="360"/>
+        <w:ind w:left="5480" w:hanging="360"/>
       </w:pPr>
     </w:lvl>
     <w:lvl w:ilvl="7" w:tplc="04090019" w:tentative="1">
@@ -4611,7 +4729,7 @@
       <w:lvlText w:val="%8."/>
       <w:lvlJc w:val="left"/>
       <w:pPr>
-        <w:ind w:left="5760" w:hanging="360"/>
+        <w:ind w:left="6200" w:hanging="360"/>
       </w:pPr>
     </w:lvl>
     <w:lvl w:ilvl="8" w:tplc="0409001B" w:tentative="1">
@@ -4620,18 +4738,202 @@
       <w:lvlText w:val="%9."/>
       <w:lvlJc w:val="right"/>
       <w:pPr>
+        <w:ind w:left="6920" w:hanging="180"/>
+      </w:pPr>
+    </w:lvl>
+  </w:abstractNum>
+  <w:abstractNum w:abstractNumId="3" w15:restartNumberingAfterBreak="0">
+    <w:nsid w:val="1EA83BF6"/>
+    <w:multiLevelType w:val="hybridMultilevel"/>
+    <w:tmpl w:val="7DC0CE84"/>
+    <w:lvl w:ilvl="0" w:tplc="A41686BC">
+      <w:start w:val="1"/>
+      <w:numFmt w:val="japaneseCounting"/>
+      <w:lvlText w:val="%1．"/>
+      <w:lvlJc w:val="left"/>
+      <w:pPr>
+        <w:ind w:left="800" w:hanging="440"/>
+      </w:pPr>
+      <w:rPr>
+        <w:rFonts w:hint="default"/>
+      </w:rPr>
+    </w:lvl>
+    <w:lvl w:ilvl="1" w:tplc="04090019" w:tentative="1">
+      <w:start w:val="1"/>
+      <w:numFmt w:val="lowerLetter"/>
+      <w:lvlText w:val="%2."/>
+      <w:lvlJc w:val="left"/>
+      <w:pPr>
+        <w:ind w:left="1440" w:hanging="360"/>
+      </w:pPr>
+    </w:lvl>
+    <w:lvl w:ilvl="2" w:tplc="0409001B" w:tentative="1">
+      <w:start w:val="1"/>
+      <w:numFmt w:val="lowerRoman"/>
+      <w:lvlText w:val="%3."/>
+      <w:lvlJc w:val="right"/>
+      <w:pPr>
+        <w:ind w:left="2160" w:hanging="180"/>
+      </w:pPr>
+    </w:lvl>
+    <w:lvl w:ilvl="3" w:tplc="0409000F" w:tentative="1">
+      <w:start w:val="1"/>
+      <w:numFmt w:val="decimal"/>
+      <w:lvlText w:val="%4."/>
+      <w:lvlJc w:val="left"/>
+      <w:pPr>
+        <w:ind w:left="2880" w:hanging="360"/>
+      </w:pPr>
+    </w:lvl>
+    <w:lvl w:ilvl="4" w:tplc="04090019" w:tentative="1">
+      <w:start w:val="1"/>
+      <w:numFmt w:val="lowerLetter"/>
+      <w:lvlText w:val="%5."/>
+      <w:lvlJc w:val="left"/>
+      <w:pPr>
+        <w:ind w:left="3600" w:hanging="360"/>
+      </w:pPr>
+    </w:lvl>
+    <w:lvl w:ilvl="5" w:tplc="0409001B" w:tentative="1">
+      <w:start w:val="1"/>
+      <w:numFmt w:val="lowerRoman"/>
+      <w:lvlText w:val="%6."/>
+      <w:lvlJc w:val="right"/>
+      <w:pPr>
+        <w:ind w:left="4320" w:hanging="180"/>
+      </w:pPr>
+    </w:lvl>
+    <w:lvl w:ilvl="6" w:tplc="0409000F" w:tentative="1">
+      <w:start w:val="1"/>
+      <w:numFmt w:val="decimal"/>
+      <w:lvlText w:val="%7."/>
+      <w:lvlJc w:val="left"/>
+      <w:pPr>
+        <w:ind w:left="5040" w:hanging="360"/>
+      </w:pPr>
+    </w:lvl>
+    <w:lvl w:ilvl="7" w:tplc="04090019" w:tentative="1">
+      <w:start w:val="1"/>
+      <w:numFmt w:val="lowerLetter"/>
+      <w:lvlText w:val="%8."/>
+      <w:lvlJc w:val="left"/>
+      <w:pPr>
+        <w:ind w:left="5760" w:hanging="360"/>
+      </w:pPr>
+    </w:lvl>
+    <w:lvl w:ilvl="8" w:tplc="0409001B" w:tentative="1">
+      <w:start w:val="1"/>
+      <w:numFmt w:val="lowerRoman"/>
+      <w:lvlText w:val="%9."/>
+      <w:lvlJc w:val="right"/>
+      <w:pPr>
+        <w:ind w:left="6480" w:hanging="180"/>
+      </w:pPr>
+    </w:lvl>
+  </w:abstractNum>
+  <w:abstractNum w:abstractNumId="4" w15:restartNumberingAfterBreak="0">
+    <w:nsid w:val="4D307276"/>
+    <w:multiLevelType w:val="hybridMultilevel"/>
+    <w:tmpl w:val="652E1528"/>
+    <w:lvl w:ilvl="0" w:tplc="0409000F">
+      <w:start w:val="1"/>
+      <w:numFmt w:val="decimal"/>
+      <w:lvlText w:val="%1."/>
+      <w:lvlJc w:val="left"/>
+      <w:pPr>
+        <w:ind w:left="720" w:hanging="360"/>
+      </w:pPr>
+      <w:rPr>
+        <w:rFonts w:hint="default"/>
+      </w:rPr>
+    </w:lvl>
+    <w:lvl w:ilvl="1" w:tplc="04090019" w:tentative="1">
+      <w:start w:val="1"/>
+      <w:numFmt w:val="lowerLetter"/>
+      <w:lvlText w:val="%2."/>
+      <w:lvlJc w:val="left"/>
+      <w:pPr>
+        <w:ind w:left="1440" w:hanging="360"/>
+      </w:pPr>
+    </w:lvl>
+    <w:lvl w:ilvl="2" w:tplc="0409001B" w:tentative="1">
+      <w:start w:val="1"/>
+      <w:numFmt w:val="lowerRoman"/>
+      <w:lvlText w:val="%3."/>
+      <w:lvlJc w:val="right"/>
+      <w:pPr>
+        <w:ind w:left="2160" w:hanging="180"/>
+      </w:pPr>
+    </w:lvl>
+    <w:lvl w:ilvl="3" w:tplc="0409000F" w:tentative="1">
+      <w:start w:val="1"/>
+      <w:numFmt w:val="decimal"/>
+      <w:lvlText w:val="%4."/>
+      <w:lvlJc w:val="left"/>
+      <w:pPr>
+        <w:ind w:left="2880" w:hanging="360"/>
+      </w:pPr>
+    </w:lvl>
+    <w:lvl w:ilvl="4" w:tplc="04090019" w:tentative="1">
+      <w:start w:val="1"/>
+      <w:numFmt w:val="lowerLetter"/>
+      <w:lvlText w:val="%5."/>
+      <w:lvlJc w:val="left"/>
+      <w:pPr>
+        <w:ind w:left="3600" w:hanging="360"/>
+      </w:pPr>
+    </w:lvl>
+    <w:lvl w:ilvl="5" w:tplc="0409001B" w:tentative="1">
+      <w:start w:val="1"/>
+      <w:numFmt w:val="lowerRoman"/>
+      <w:lvlText w:val="%6."/>
+      <w:lvlJc w:val="right"/>
+      <w:pPr>
+        <w:ind w:left="4320" w:hanging="180"/>
+      </w:pPr>
+    </w:lvl>
+    <w:lvl w:ilvl="6" w:tplc="0409000F" w:tentative="1">
+      <w:start w:val="1"/>
+      <w:numFmt w:val="decimal"/>
+      <w:lvlText w:val="%7."/>
+      <w:lvlJc w:val="left"/>
+      <w:pPr>
+        <w:ind w:left="5040" w:hanging="360"/>
+      </w:pPr>
+    </w:lvl>
+    <w:lvl w:ilvl="7" w:tplc="04090019" w:tentative="1">
+      <w:start w:val="1"/>
+      <w:numFmt w:val="lowerLetter"/>
+      <w:lvlText w:val="%8."/>
+      <w:lvlJc w:val="left"/>
+      <w:pPr>
+        <w:ind w:left="5760" w:hanging="360"/>
+      </w:pPr>
+    </w:lvl>
+    <w:lvl w:ilvl="8" w:tplc="0409001B" w:tentative="1">
+      <w:start w:val="1"/>
+      <w:numFmt w:val="lowerRoman"/>
+      <w:lvlText w:val="%9."/>
+      <w:lvlJc w:val="right"/>
+      <w:pPr>
         <w:ind w:left="6480" w:hanging="180"/>
       </w:pPr>
     </w:lvl>
   </w:abstractNum>
   <w:num w:numId="1">
+    <w:abstractNumId w:val="3"/>
+  </w:num>
+  <w:num w:numId="2">
     <w:abstractNumId w:val="2"/>
   </w:num>
-  <w:num w:numId="2">
+  <w:num w:numId="3">
     <w:abstractNumId w:val="1"/>
   </w:num>
-  <w:num w:numId="3">
+  <w:num w:numId="4">
     <w:abstractNumId w:val="0"/>
+  </w:num>
+  <w:num w:numId="5">
+    <w:abstractNumId w:val="4"/>
   </w:num>
 </w:numbering>
 </file>
@@ -4755,7 +5057,6 @@
     <w:lsdException w:name="HTML Sample" w:semiHidden="1" w:unhideWhenUsed="1"/>
     <w:lsdException w:name="HTML Typewriter" w:semiHidden="1" w:unhideWhenUsed="1"/>
     <w:lsdException w:name="HTML Variable" w:semiHidden="1" w:unhideWhenUsed="1"/>
-    <w:lsdException w:name="Normal Table" w:semiHidden="1" w:unhideWhenUsed="1"/>
     <w:lsdException w:name="annotation subject" w:semiHidden="1" w:unhideWhenUsed="1"/>
     <w:lsdException w:name="No List" w:semiHidden="1" w:unhideWhenUsed="1"/>
     <w:lsdException w:name="Outline List 1" w:semiHidden="1" w:unhideWhenUsed="1"/>
@@ -4799,10 +5100,8 @@
     <w:lsdException w:name="Table Elegant" w:semiHidden="1" w:unhideWhenUsed="1"/>
     <w:lsdException w:name="Table Professional" w:semiHidden="1" w:unhideWhenUsed="1"/>
     <w:lsdException w:name="Table Subtle 1" w:semiHidden="1" w:unhideWhenUsed="1"/>
-    <w:lsdException w:name="Table Subtle 2" w:semiHidden="1" w:unhideWhenUsed="1"/>
     <w:lsdException w:name="Table Web 1" w:semiHidden="1" w:unhideWhenUsed="1"/>
     <w:lsdException w:name="Table Web 2" w:semiHidden="1" w:unhideWhenUsed="1"/>
-    <w:lsdException w:name="Table Web 3" w:semiHidden="1" w:unhideWhenUsed="1"/>
     <w:lsdException w:name="Balloon Text" w:semiHidden="1" w:unhideWhenUsed="1"/>
     <w:lsdException w:name="Table Grid" w:uiPriority="39"/>
     <w:lsdException w:name="Table Theme" w:semiHidden="1" w:unhideWhenUsed="1"/>
@@ -5102,8 +5401,8 @@
       <w:u w:val="single"/>
     </w:rPr>
   </w:style>
-  <w:style w:type="character" w:styleId="UnresolvedMention">
-    <w:name w:val="Unresolved Mention"/>
+  <w:style w:type="character" w:customStyle="1" w:styleId="UnresolvedMention1">
+    <w:name w:val="Unresolved Mention1"/>
     <w:basedOn w:val="DefaultParagraphFont"/>
     <w:uiPriority w:val="99"/>
     <w:semiHidden/>

</xml_diff>